<commit_message>
Script fix, aiming, docx, assets
</commit_message>
<xml_diff>
--- a/ISS_seminar_2023_Majer_i_sur._simulacija_minobacač_tenkovi_vojnici.docx
+++ b/ISS_seminar_2023_Majer_i_sur._simulacija_minobacač_tenkovi_vojnici.docx
@@ -4,356 +4,199 @@
   <w:body>
     <w:p>
       <w:pPr>
-        <w:pStyle w:val="Title"/>
-        <w:rPr>
-          <w:lang w:val="hr-HR"/>
-        </w:rPr>
-      </w:pPr>
-      <w:r>
-        <w:rPr>
-          <w:lang w:val="hr-HR"/>
-        </w:rPr>
+        <w:pStyle w:val="Naslov"/>
+      </w:pPr>
+      <w:r>
         <w:t>Simulacija minobacača</w:t>
       </w:r>
     </w:p>
     <w:p>
       <w:pPr>
-        <w:pStyle w:val="Subtitle"/>
-        <w:rPr>
-          <w:lang w:val="hr-HR"/>
-        </w:rPr>
-      </w:pPr>
-      <w:r>
-        <w:rPr>
-          <w:lang w:val="hr-HR"/>
-        </w:rPr>
+        <w:pStyle w:val="Podnaslov"/>
+      </w:pPr>
+      <w:r>
         <w:t>Seminarski rad iz kolegija “</w:t>
       </w:r>
       <w:r>
-        <w:rPr>
-          <w:lang w:val="hr-HR"/>
-        </w:rPr>
         <w:t>Interaktivni simulacijski sustavi</w:t>
       </w:r>
       <w:r>
-        <w:rPr>
-          <w:lang w:val="hr-HR"/>
-        </w:rPr>
         <w:t>”</w:t>
       </w:r>
     </w:p>
     <w:p>
       <w:pPr>
-        <w:pStyle w:val="Subtitle"/>
-        <w:rPr>
-          <w:lang w:val="hr-HR"/>
-        </w:rPr>
-      </w:pPr>
-      <w:r>
-        <w:rPr>
-          <w:lang w:val="hr-HR"/>
-        </w:rPr>
+        <w:pStyle w:val="Podnaslov"/>
+      </w:pPr>
+      <w:r>
         <w:t>Renato Majer, Dalen Grdić, David Kovačević, Mario Petek</w:t>
       </w:r>
       <w:r>
-        <w:rPr>
-          <w:lang w:val="hr-HR"/>
-        </w:rPr>
         <w:br/>
       </w:r>
       <w:r>
-        <w:rPr>
-          <w:lang w:val="hr-HR"/>
-        </w:rPr>
         <w:t>20.01.2023.</w:t>
       </w:r>
     </w:p>
     <w:p>
       <w:pPr>
         <w:jc w:val="center"/>
-        <w:rPr>
-          <w:lang w:val="hr-HR"/>
-        </w:rPr>
-      </w:pPr>
-      <w:r>
-        <w:rPr>
-          <w:lang w:val="hr-HR"/>
-        </w:rPr>
+      </w:pPr>
+      <w:r>
         <w:t>Djelovođ</w:t>
       </w:r>
       <w:r>
-        <w:rPr>
-          <w:lang w:val="hr-HR"/>
-        </w:rPr>
         <w:t>a: izv. Prof. dr. sc. Siniša Popović</w:t>
       </w:r>
     </w:p>
-    <w:p>
-      <w:pPr>
-        <w:rPr>
-          <w:lang w:val="hr-HR"/>
-        </w:rPr>
-      </w:pPr>
-    </w:p>
+    <w:p/>
     <w:p>
       <w:pPr>
         <w:jc w:val="both"/>
         <w:rPr>
           <w:b/>
-          <w:lang w:val="hr-HR"/>
         </w:rPr>
       </w:pPr>
       <w:r>
         <w:rPr>
           <w:b/>
           <w:i/>
-          <w:lang w:val="hr-HR"/>
         </w:rPr>
         <w:t>Sažetak</w:t>
       </w:r>
       <w:r>
         <w:rPr>
           <w:b/>
-          <w:lang w:val="hr-HR"/>
         </w:rPr>
         <w:t xml:space="preserve"> – </w:t>
       </w:r>
       <w:r>
         <w:rPr>
           <w:b/>
-          <w:lang w:val="hr-HR"/>
         </w:rPr>
         <w:t>Kroz interaktivnu simulaciju demonstrirana je okolina u kojoj vojnici sa stacionarne pozicije pomoću minobacača gađaju neprijateljske tenkove koji pristižu sa različitih strana i nalaze se na različitim udaljenostima od samih vojnika. Vojnici mogu okretati minobacač prema lijevo i prema desno te isto tako mijenjati kut pod kojim se ispaljuju mine. S druge strane, tenkovi ispaljuju projektile prema vojnicima, pa je vojnicima u cilju čim prije uništiti neprijateljske tenkove.</w:t>
       </w:r>
     </w:p>
     <w:p>
       <w:pPr>
-        <w:pStyle w:val="Heading1"/>
-        <w:jc w:val="both"/>
-        <w:rPr>
-          <w:lang w:val="hr-HR"/>
-        </w:rPr>
-      </w:pPr>
-      <w:r>
-        <w:rPr>
-          <w:lang w:val="hr-HR"/>
-        </w:rPr>
+        <w:pStyle w:val="Naslov1"/>
+        <w:jc w:val="both"/>
+      </w:pPr>
+      <w:r>
         <w:t>Uvod</w:t>
       </w:r>
     </w:p>
     <w:p>
       <w:pPr>
         <w:jc w:val="both"/>
-        <w:rPr>
-          <w:lang w:val="hr-HR"/>
-        </w:rPr>
-      </w:pPr>
-      <w:r>
-        <w:rPr>
-          <w:lang w:val="hr-HR"/>
-        </w:rPr>
+      </w:pPr>
+      <w:r>
         <w:t xml:space="preserve">Vojne simulacije su jako bitne za uvježbavanje vojnih </w:t>
       </w:r>
       <w:r>
-        <w:rPr>
-          <w:lang w:val="hr-HR"/>
-        </w:rPr>
         <w:t>taktika ili provođenje vojnih vježbi bez stvarne opasnosti za njihove sudionike uz značajno smanjene troškove u odnosu na trošak stvarnog provođenja</w:t>
       </w:r>
       <w:r>
-        <w:rPr>
-          <w:lang w:val="hr-HR"/>
-        </w:rPr>
         <w:t xml:space="preserve"> iste</w:t>
       </w:r>
       <w:r>
-        <w:rPr>
-          <w:lang w:val="hr-HR"/>
-        </w:rPr>
         <w:t>.</w:t>
       </w:r>
     </w:p>
     <w:p>
       <w:pPr>
         <w:jc w:val="both"/>
-        <w:rPr>
-          <w:lang w:val="hr-HR"/>
-        </w:rPr>
-      </w:pPr>
-      <w:r>
-        <w:rPr>
-          <w:lang w:val="hr-HR"/>
-        </w:rPr>
+      </w:pPr>
+      <w:r>
         <w:t xml:space="preserve">Okolina </w:t>
       </w:r>
       <w:r>
-        <w:rPr>
-          <w:lang w:val="hr-HR"/>
-        </w:rPr>
         <w:t xml:space="preserve">ove vojne </w:t>
       </w:r>
       <w:r>
-        <w:rPr>
-          <w:lang w:val="hr-HR"/>
-        </w:rPr>
         <w:t>simulacije je utvrđena pozicija vojnika s minobacačem s pogledom na otvoreno polje okruženo drvećem i raslinjem gdje se očekuje nailazak neprijateljskih tenkova. Tenkovi nailaze s obje strane i dobivaju položaj utvrđenih vojnika nakon čega se okreću prema poziciji minobacača i ulaze u konflikt.</w:t>
       </w:r>
     </w:p>
     <w:p>
       <w:pPr>
         <w:jc w:val="both"/>
-        <w:rPr>
-          <w:lang w:val="hr-HR"/>
-        </w:rPr>
-      </w:pPr>
-      <w:r>
-        <w:rPr>
-          <w:lang w:val="hr-HR"/>
-        </w:rPr>
+      </w:pPr>
+      <w:r>
         <w:t xml:space="preserve">Cilj </w:t>
       </w:r>
       <w:r>
-        <w:rPr>
-          <w:lang w:val="hr-HR"/>
-        </w:rPr>
         <w:t>simulacije je uvježbati korištenje minobacača u mogućoj stvarnoj situaciji gdje je njihova pozicija kompromitirana. Zadatak vojnika je</w:t>
       </w:r>
       <w:r>
-        <w:rPr>
-          <w:lang w:val="hr-HR"/>
-        </w:rPr>
         <w:t xml:space="preserve"> uništiti neprijatelja korištenjem minobacača prije nego neprijatelj pogodi njihovu utvrđenu poziciju. Minobacač se </w:t>
       </w:r>
       <w:r>
-        <w:rPr>
-          <w:lang w:val="hr-HR"/>
-        </w:rPr>
         <w:t>može okretati strelicama lijevo i desno, kut gađanja strelicama gore i dolje, a mina se ispaljuje lijevim klikom miša.</w:t>
       </w:r>
     </w:p>
     <w:p>
       <w:pPr>
         <w:jc w:val="both"/>
-        <w:rPr>
-          <w:lang w:val="hr-HR"/>
-        </w:rPr>
-      </w:pPr>
-      <w:r>
-        <w:rPr>
-          <w:lang w:val="hr-HR"/>
-        </w:rPr>
+      </w:pPr>
+      <w:r>
         <w:t xml:space="preserve">Zanimljive značajke ove simulacije su modularnost same simulacije. Stvaranje </w:t>
       </w:r>
       <w:r>
-        <w:rPr>
-          <w:lang w:val="hr-HR"/>
-        </w:rPr>
         <w:t xml:space="preserve">i pucanje </w:t>
       </w:r>
       <w:r>
-        <w:rPr>
-          <w:lang w:val="hr-HR"/>
-        </w:rPr>
         <w:t>tenkova može se ostvariti ručno</w:t>
       </w:r>
       <w:r>
-        <w:rPr>
-          <w:lang w:val="hr-HR"/>
-        </w:rPr>
         <w:t xml:space="preserve"> na stisak pripadajuće tipke</w:t>
       </w:r>
       <w:r>
-        <w:rPr>
-          <w:lang w:val="hr-HR"/>
-        </w:rPr>
         <w:t xml:space="preserve"> ili kontinuirano čime se može kontrolirati opterećenje i opasnost </w:t>
       </w:r>
       <w:r>
-        <w:rPr>
-          <w:lang w:val="hr-HR"/>
-        </w:rPr>
         <w:t xml:space="preserve">za vojnike gdje </w:t>
       </w:r>
       <w:r>
-        <w:rPr>
-          <w:lang w:val="hr-HR"/>
-        </w:rPr>
         <w:t>je</w:t>
       </w:r>
       <w:r>
-        <w:rPr>
-          <w:lang w:val="hr-HR"/>
-        </w:rPr>
         <w:t xml:space="preserve"> kontinuirano</w:t>
       </w:r>
       <w:r>
-        <w:rPr>
-          <w:lang w:val="hr-HR"/>
-        </w:rPr>
         <w:t xml:space="preserve"> stvaranje  i pucanje tenkova</w:t>
       </w:r>
       <w:r>
-        <w:rPr>
-          <w:lang w:val="hr-HR"/>
-        </w:rPr>
         <w:t xml:space="preserve"> određeno nasumičnim vremenom</w:t>
       </w:r>
       <w:r>
-        <w:rPr>
-          <w:lang w:val="hr-HR"/>
-        </w:rPr>
         <w:t xml:space="preserve">. Dodatno, pucanje je ostvareno nasumičnom </w:t>
       </w:r>
       <w:r>
-        <w:rPr>
-          <w:lang w:val="hr-HR"/>
-        </w:rPr>
         <w:t>preciznošću kako bi simulirali stresnu situaciju bliskog pogotka u utvrđenu poziciju.</w:t>
       </w:r>
       <w:r>
-        <w:rPr>
-          <w:lang w:val="hr-HR"/>
-        </w:rPr>
         <w:t xml:space="preserve"> Simulacija se dodatno može ponovno pokrenuti po potrebi, a sve mogućnosti prikazane su u kutu ekrana.</w:t>
       </w:r>
     </w:p>
     <w:p>
       <w:pPr>
-        <w:pStyle w:val="Heading1"/>
-        <w:rPr>
-          <w:lang w:val="hr-HR"/>
-        </w:rPr>
-      </w:pPr>
-      <w:r>
-        <w:rPr>
-          <w:lang w:val="hr-HR"/>
-        </w:rPr>
+        <w:pStyle w:val="Naslov1"/>
+      </w:pPr>
+      <w:r>
         <w:t>Uloge pojedinih članova tima</w:t>
       </w:r>
     </w:p>
     <w:p>
       <w:pPr>
         <w:jc w:val="both"/>
-        <w:rPr>
-          <w:lang w:val="hr-HR"/>
-        </w:rPr>
-      </w:pPr>
-      <w:r>
-        <w:rPr>
-          <w:lang w:val="hr-HR"/>
-        </w:rPr>
+      </w:pPr>
+      <w:r>
         <w:t xml:space="preserve">U </w:t>
       </w:r>
       <w:r>
-        <w:rPr>
-          <w:lang w:val="hr-HR"/>
-        </w:rPr>
         <w:t xml:space="preserve">sveukupnim poslovima na izradi seminarskog rada </w:t>
       </w:r>
       <w:r>
-        <w:rPr>
-          <w:lang w:val="hr-HR"/>
-        </w:rPr>
         <w:t>te pisanju ovog izvješća, članovi tima sudjelovali su na sljedeći način:</w:t>
       </w:r>
     </w:p>
@@ -364,74 +207,38 @@
           <w:numId w:val="8"/>
         </w:numPr>
         <w:jc w:val="both"/>
-        <w:rPr>
-          <w:lang w:val="hr-HR"/>
-        </w:rPr>
-      </w:pPr>
-      <w:r>
-        <w:rPr>
-          <w:lang w:val="hr-HR"/>
-        </w:rPr>
+      </w:pPr>
+      <w:r>
         <w:t xml:space="preserve">Ime Prezime – &lt;Voditelj tima napisati </w:t>
       </w:r>
       <w:r>
-        <w:rPr>
-          <w:lang w:val="hr-HR"/>
-        </w:rPr>
         <w:t xml:space="preserve">prvo svoje </w:t>
       </w:r>
       <w:r>
-        <w:rPr>
-          <w:lang w:val="hr-HR"/>
-        </w:rPr>
         <w:t>ime i prezime, te</w:t>
       </w:r>
       <w:r>
-        <w:rPr>
-          <w:lang w:val="hr-HR"/>
-        </w:rPr>
         <w:t xml:space="preserve"> poslove koje je obavio voditelj</w:t>
       </w:r>
       <w:r>
-        <w:rPr>
-          <w:lang w:val="hr-HR"/>
-        </w:rPr>
         <w:t xml:space="preserve">. Nakon toga, treba u zagradi spomenuti </w:t>
       </w:r>
       <w:r>
-        <w:rPr>
-          <w:lang w:val="hr-HR"/>
-        </w:rPr>
         <w:t xml:space="preserve">specifične </w:t>
       </w:r>
       <w:r>
-        <w:rPr>
-          <w:lang w:val="hr-HR"/>
-        </w:rPr>
         <w:t>sekcije</w:t>
       </w:r>
       <w:r>
-        <w:rPr>
-          <w:lang w:val="hr-HR"/>
-        </w:rPr>
         <w:t>/podsekcije</w:t>
       </w:r>
       <w:r>
-        <w:rPr>
-          <w:lang w:val="hr-HR"/>
-        </w:rPr>
         <w:t xml:space="preserve"> ovog izvješća </w:t>
       </w:r>
       <w:r>
-        <w:rPr>
-          <w:lang w:val="hr-HR"/>
-        </w:rPr>
         <w:t>kojima je voditelj dao doprinos</w:t>
       </w:r>
       <w:r>
-        <w:rPr>
-          <w:lang w:val="hr-HR"/>
-        </w:rPr>
         <w:t>&gt;</w:t>
       </w:r>
     </w:p>
@@ -442,50 +249,26 @@
           <w:numId w:val="8"/>
         </w:numPr>
         <w:jc w:val="both"/>
-        <w:rPr>
-          <w:lang w:val="hr-HR"/>
-        </w:rPr>
-      </w:pPr>
-      <w:r>
-        <w:rPr>
-          <w:lang w:val="hr-HR"/>
-        </w:rPr>
+      </w:pPr>
+      <w:r>
         <w:t xml:space="preserve">Ime Prezime – &lt;Voditelj tima napisati ime i prezime, te poslove koje je obavila ova osoba. Nakon toga, treba u zagradi spomenuti </w:t>
       </w:r>
       <w:r>
-        <w:rPr>
-          <w:lang w:val="hr-HR"/>
-        </w:rPr>
         <w:t xml:space="preserve">specifične </w:t>
       </w:r>
       <w:r>
-        <w:rPr>
-          <w:lang w:val="hr-HR"/>
-        </w:rPr>
         <w:t>sekcije</w:t>
       </w:r>
       <w:r>
-        <w:rPr>
-          <w:lang w:val="hr-HR"/>
-        </w:rPr>
         <w:t>/podsekcije</w:t>
       </w:r>
       <w:r>
-        <w:rPr>
-          <w:lang w:val="hr-HR"/>
-        </w:rPr>
         <w:t xml:space="preserve"> ovog izvješća </w:t>
       </w:r>
       <w:r>
-        <w:rPr>
-          <w:lang w:val="hr-HR"/>
-        </w:rPr>
         <w:t>kojima je ova osoba dala doprinos</w:t>
       </w:r>
       <w:r>
-        <w:rPr>
-          <w:lang w:val="hr-HR"/>
-        </w:rPr>
         <w:t>&gt;</w:t>
       </w:r>
     </w:p>
@@ -496,50 +279,26 @@
           <w:numId w:val="8"/>
         </w:numPr>
         <w:jc w:val="both"/>
-        <w:rPr>
-          <w:lang w:val="hr-HR"/>
-        </w:rPr>
-      </w:pPr>
-      <w:r>
-        <w:rPr>
-          <w:lang w:val="hr-HR"/>
-        </w:rPr>
+      </w:pPr>
+      <w:r>
         <w:t xml:space="preserve">Ime Prezime – &lt;Voditelj tima napisati ime i prezime, te poslove koje je obavila ova osoba. Nakon toga, treba u zagradi spomenuti </w:t>
       </w:r>
       <w:r>
-        <w:rPr>
-          <w:lang w:val="hr-HR"/>
-        </w:rPr>
         <w:t xml:space="preserve">specifične </w:t>
       </w:r>
       <w:r>
-        <w:rPr>
-          <w:lang w:val="hr-HR"/>
-        </w:rPr>
         <w:t>sekcije</w:t>
       </w:r>
       <w:r>
-        <w:rPr>
-          <w:lang w:val="hr-HR"/>
-        </w:rPr>
         <w:t>/podsekcije</w:t>
       </w:r>
       <w:r>
-        <w:rPr>
-          <w:lang w:val="hr-HR"/>
-        </w:rPr>
         <w:t xml:space="preserve"> ovog izvješća </w:t>
       </w:r>
       <w:r>
-        <w:rPr>
-          <w:lang w:val="hr-HR"/>
-        </w:rPr>
         <w:t>kojima je ova osoba dala doprinos</w:t>
       </w:r>
       <w:r>
-        <w:rPr>
-          <w:lang w:val="hr-HR"/>
-        </w:rPr>
         <w:t>&gt;</w:t>
       </w:r>
     </w:p>
@@ -550,151 +309,167 @@
           <w:numId w:val="8"/>
         </w:numPr>
         <w:jc w:val="both"/>
-        <w:rPr>
-          <w:lang w:val="hr-HR"/>
-        </w:rPr>
-      </w:pPr>
-      <w:r>
-        <w:rPr>
-          <w:lang w:val="hr-HR"/>
-        </w:rPr>
+      </w:pPr>
+      <w:r>
         <w:t>... &lt;Voditelj tima dopisati sve ostale članove tima i poslove koje su obavili, na isti način kao za prethodne&gt;.</w:t>
       </w:r>
     </w:p>
     <w:p>
       <w:pPr>
-        <w:pStyle w:val="Heading1"/>
-        <w:jc w:val="both"/>
-        <w:rPr>
-          <w:lang w:val="hr-HR"/>
-        </w:rPr>
-      </w:pPr>
-      <w:r>
-        <w:rPr>
-          <w:lang w:val="hr-HR"/>
-        </w:rPr>
-        <w:t>&lt;</w:t>
-      </w:r>
-      <w:r>
-        <w:rPr>
-          <w:lang w:val="hr-HR"/>
-        </w:rPr>
-        <w:t>Treća</w:t>
-      </w:r>
-      <w:r>
-        <w:rPr>
-          <w:lang w:val="hr-HR"/>
-        </w:rPr>
-        <w:t xml:space="preserve"> sekcija&gt;</w:t>
-      </w:r>
-    </w:p>
-    <w:p>
-      <w:pPr>
-        <w:jc w:val="both"/>
-        <w:rPr>
-          <w:lang w:val="hr-HR"/>
-        </w:rPr>
-      </w:pPr>
-      <w:r>
-        <w:rPr>
-          <w:lang w:val="hr-HR"/>
-        </w:rPr>
-        <w:t>Ovo</w:t>
-      </w:r>
-      <w:r>
-        <w:rPr>
-          <w:lang w:val="hr-HR"/>
-        </w:rPr>
-        <w:t xml:space="preserve"> je specifična sekcija koja ovisi o temi koja se obrađuje. Stoga joj treba dati odgovarajući naslov i u tijelu dati odgovarajući tekst</w:t>
-      </w:r>
-      <w:r>
-        <w:rPr>
-          <w:lang w:val="hr-HR"/>
-        </w:rPr>
-        <w:t xml:space="preserve"> ili slike, kao što je </w:t>
-      </w:r>
-      <w:r>
-        <w:rPr>
-          <w:lang w:val="hr-HR"/>
-        </w:rPr>
-        <w:fldChar w:fldCharType="begin"/>
-      </w:r>
-      <w:r>
-        <w:rPr>
-          <w:lang w:val="hr-HR"/>
-        </w:rPr>
-        <w:instrText xml:space="preserve"> REF _Ref251280702 \h </w:instrText>
-      </w:r>
-      <w:r>
-        <w:rPr>
-          <w:lang w:val="hr-HR"/>
-        </w:rPr>
-      </w:r>
-      <w:r>
-        <w:rPr>
-          <w:lang w:val="hr-HR"/>
-        </w:rPr>
-        <w:fldChar w:fldCharType="separate"/>
-      </w:r>
-      <w:r>
-        <w:rPr>
-          <w:lang w:val="hr-HR"/>
-        </w:rPr>
-        <w:t xml:space="preserve">Slika </w:t>
-      </w:r>
-      <w:r>
-        <w:rPr>
-          <w:noProof/>
-          <w:lang w:val="hr-HR"/>
-        </w:rPr>
-        <w:t>1</w:t>
-      </w:r>
-      <w:r>
-        <w:rPr>
-          <w:lang w:val="hr-HR"/>
-        </w:rPr>
-        <w:fldChar w:fldCharType="end"/>
-      </w:r>
-      <w:r>
-        <w:rPr>
-          <w:lang w:val="hr-HR"/>
-        </w:rPr>
+        <w:pStyle w:val="Naslov1"/>
+        <w:jc w:val="both"/>
+      </w:pPr>
+      <w:r>
+        <w:t>Razvojno okruženje</w:t>
+      </w:r>
+    </w:p>
+    <w:p>
+      <w:pPr>
+        <w:pStyle w:val="Naslov2"/>
+      </w:pPr>
+      <w:r>
+        <w:t>Unity</w:t>
+      </w:r>
+    </w:p>
+    <w:p>
+      <w:pPr>
+        <w:jc w:val="both"/>
+      </w:pPr>
+      <w:r>
+        <w:t xml:space="preserve">Implementacija simulacije ostvarena je u programu Unity, popularnom razvojnom okruženju za razvoj video igara baziran na programskom jeziku C#. Unity omogućuje stvaranje fizike, 3D renderiranje, detekciju sudara i druge stvari </w:t>
+      </w:r>
+      <w:r>
+        <w:lastRenderedPageBreak/>
+        <w:t>koje našu simulaciju čine funkcionalnom. Alat je pogodan jer omogućuje</w:t>
+      </w:r>
+      <w:r>
+        <w:t xml:space="preserve"> njihovo</w:t>
+      </w:r>
+      <w:r>
+        <w:t xml:space="preserve"> </w:t>
+      </w:r>
+      <w:r>
+        <w:rPr>
+          <w:lang w:val="en-GB"/>
+        </w:rPr>
+        <w:t xml:space="preserve">direktno korištenje </w:t>
+      </w:r>
+      <w:r>
+        <w:t>bez potrebe za programiranjem čime je focus prebačen na samu implementaciju.</w:t>
+      </w:r>
+    </w:p>
+    <w:p>
+      <w:pPr>
+        <w:jc w:val="both"/>
+      </w:pPr>
+      <w:r>
+        <w:t>Unity ima vizualni uređivač koji</w:t>
+      </w:r>
+      <w:r>
+        <w:t xml:space="preserve">m </w:t>
+      </w:r>
+      <w:r>
+        <w:t xml:space="preserve">u par klikova </w:t>
+      </w:r>
+      <w:r>
+        <w:t xml:space="preserve">možemo stvoriti osnovne </w:t>
+      </w:r>
+      <w:r>
+        <w:t>objekte</w:t>
+      </w:r>
+      <w:r>
+        <w:t xml:space="preserve">, urediti, ali i upravljati </w:t>
+      </w:r>
+      <w:r>
+        <w:t xml:space="preserve">njihovim svojstvima </w:t>
+      </w:r>
+      <w:r>
+        <w:t xml:space="preserve">te promatrati </w:t>
+      </w:r>
+      <w:r>
+        <w:t xml:space="preserve">ponašanje </w:t>
+      </w:r>
+      <w:r>
+        <w:t>u prostoru</w:t>
+      </w:r>
+      <w:r>
         <w:t>.</w:t>
       </w:r>
       <w:r>
-        <w:rPr>
-          <w:lang w:val="hr-HR"/>
-        </w:rPr>
-        <w:t xml:space="preserve"> Ovakvih sekcija može biti više</w:t>
-      </w:r>
-      <w:r>
-        <w:rPr>
-          <w:lang w:val="hr-HR"/>
-        </w:rPr>
+        <w:t xml:space="preserve"> </w:t>
+      </w:r>
+      <w:r>
+        <w:t xml:space="preserve">Programski jezik zaslužan </w:t>
+      </w:r>
+      <w:r>
+        <w:t>za rukovanje kodom</w:t>
+      </w:r>
+      <w:r>
+        <w:t xml:space="preserve">, </w:t>
+      </w:r>
+      <w:r>
+        <w:t xml:space="preserve">logikom i </w:t>
+      </w:r>
+      <w:r>
+        <w:t xml:space="preserve">drugim klasama </w:t>
+      </w:r>
+      <w:r>
+        <w:t>jedinstvenih za Unity</w:t>
+      </w:r>
+      <w:r>
+        <w:t xml:space="preserve"> je C#</w:t>
+      </w:r>
+      <w:r>
         <w:t xml:space="preserve">. </w:t>
       </w:r>
-    </w:p>
-    <w:p>
-      <w:pPr>
-        <w:jc w:val="both"/>
-        <w:rPr>
-          <w:lang w:val="hr-HR"/>
-        </w:rPr>
+      <w:r>
+        <w:t xml:space="preserve">Sve navedeno omogućuje programerima raznih </w:t>
+      </w:r>
+      <w:r>
+        <w:t xml:space="preserve">iskustva i </w:t>
+      </w:r>
+      <w:r>
+        <w:t>vještina lakoću rukovanja ovim alatom</w:t>
+      </w:r>
+      <w:r>
+        <w:t xml:space="preserve">. Unity također ima vlastiti forum i </w:t>
+      </w:r>
+      <w:r>
+        <w:t>„</w:t>
+      </w:r>
+      <w:r>
+        <w:rPr>
+          <w:b/>
+          <w:bCs/>
+          <w:i/>
+          <w:iCs/>
+        </w:rPr>
+        <w:t>Assets store</w:t>
+      </w:r>
+      <w:r>
+        <w:t>“</w:t>
+      </w:r>
+      <w:r>
+        <w:t>, mjesto gdje programeri prenose svoje kreacije i čine ih dostupnim široj zajednici zbog čega je izabran za izradu ove simulacije.</w:t>
+      </w:r>
+      <w:r>
+        <w:t xml:space="preserve"> </w:t>
+      </w:r>
+    </w:p>
+    <w:p>
+      <w:pPr>
+        <w:jc w:val="both"/>
       </w:pPr>
     </w:p>
     <w:p>
       <w:pPr>
         <w:jc w:val="center"/>
-        <w:rPr>
-          <w:lang w:val="hr-HR"/>
-        </w:rPr>
       </w:pPr>
       <w:r>
         <w:rPr>
           <w:noProof/>
           <w:lang w:bidi="ar-SA"/>
         </w:rPr>
-        <w:lastRenderedPageBreak/>
         <w:drawing>
           <wp:inline distT="0" distB="0" distL="0" distR="0" wp14:anchorId="7A399D7B" wp14:editId="0F5B781D">
             <wp:extent cx="3157954" cy="1431294"/>
@@ -741,15 +516,17 @@
           </wp:inline>
         </w:drawing>
       </w:r>
-    </w:p>
-    <w:p>
-      <w:pPr>
-        <w:pStyle w:val="Caption"/>
+      <w:r>
+        <w:tab/>
+      </w:r>
+    </w:p>
+    <w:p>
+      <w:pPr>
+        <w:pStyle w:val="Opisslike"/>
         <w:jc w:val="both"/>
         <w:rPr>
           <w:b w:val="0"/>
           <w:bCs w:val="0"/>
-          <w:lang w:val="hr-HR"/>
         </w:rPr>
       </w:pPr>
       <w:bookmarkStart w:id="0" w:name="_Ref251280702"/>
@@ -757,7 +534,6 @@
         <w:rPr>
           <w:b w:val="0"/>
           <w:bCs w:val="0"/>
-          <w:lang w:val="hr-HR"/>
         </w:rPr>
         <w:t xml:space="preserve">Slika </w:t>
       </w:r>
@@ -765,7 +541,6 @@
         <w:rPr>
           <w:b w:val="0"/>
           <w:bCs w:val="0"/>
-          <w:lang w:val="hr-HR"/>
         </w:rPr>
         <w:fldChar w:fldCharType="begin"/>
       </w:r>
@@ -773,7 +548,6 @@
         <w:rPr>
           <w:b w:val="0"/>
           <w:bCs w:val="0"/>
-          <w:lang w:val="hr-HR"/>
         </w:rPr>
         <w:instrText xml:space="preserve"> SEQ Slika \* ARABIC </w:instrText>
       </w:r>
@@ -781,7 +555,6 @@
         <w:rPr>
           <w:b w:val="0"/>
           <w:bCs w:val="0"/>
-          <w:lang w:val="hr-HR"/>
         </w:rPr>
         <w:fldChar w:fldCharType="separate"/>
       </w:r>
@@ -790,7 +563,6 @@
           <w:b w:val="0"/>
           <w:bCs w:val="0"/>
           <w:noProof/>
-          <w:lang w:val="hr-HR"/>
         </w:rPr>
         <w:t>1</w:t>
       </w:r>
@@ -798,7 +570,6 @@
         <w:rPr>
           <w:b w:val="0"/>
           <w:bCs w:val="0"/>
-          <w:lang w:val="hr-HR"/>
         </w:rPr>
         <w:fldChar w:fldCharType="end"/>
       </w:r>
@@ -807,33 +578,22 @@
         <w:rPr>
           <w:b w:val="0"/>
           <w:bCs w:val="0"/>
-          <w:lang w:val="hr-HR"/>
         </w:rPr>
         <w:t xml:space="preserve">. Slika u primjeru je siva, ali naravno da u seminarskom radu mogu biti i slike u boji. Pripaziti da prilikom ispisa slika u boji na crno-bijelom pisaču slike i dalje ostanu razumljive čitatelju. Slike treba pozicionirati nakon što se sliku prvi puta spominje u tekstu (najbolje na istoj stranici, ili na stranici iza spominjanja u tekstu). </w:t>
       </w:r>
       <w:r>
-        <w:rPr>
-          <w:lang w:val="hr-HR"/>
-        </w:rPr>
         <w:t>Ako ste sliku preuzeli iz nekog izvora (tj. niste ju sami napravili), trebate obavezno na kraju naslova slike staviti broj izvora u uglatim zagradama iz k</w:t>
       </w:r>
       <w:r>
-        <w:rPr>
-          <w:lang w:val="hr-HR"/>
-        </w:rPr>
         <w:t>ojeg ste sliku preuzeli, npr. „p</w:t>
       </w:r>
       <w:r>
-        <w:rPr>
-          <w:lang w:val="hr-HR"/>
-        </w:rPr>
         <w:t>reuzeto iz [1].“</w:t>
       </w:r>
       <w:r>
         <w:rPr>
           <w:b w:val="0"/>
           <w:bCs w:val="0"/>
-          <w:lang w:val="hr-HR"/>
         </w:rPr>
         <w:t xml:space="preserve"> </w:t>
       </w:r>
@@ -841,661 +601,1204 @@
     <w:p>
       <w:pPr>
         <w:jc w:val="both"/>
-        <w:rPr>
-          <w:lang w:val="hr-HR"/>
-        </w:rPr>
-      </w:pPr>
-    </w:p>
-    <w:p>
-      <w:pPr>
-        <w:jc w:val="both"/>
-        <w:rPr>
-          <w:lang w:val="hr-HR"/>
-        </w:rPr>
-      </w:pPr>
-      <w:r>
-        <w:rPr>
-          <w:lang w:val="hr-HR"/>
-        </w:rPr>
+      </w:pPr>
+    </w:p>
+    <w:p>
+      <w:pPr>
+        <w:jc w:val="both"/>
+      </w:pPr>
+      <w:r>
         <w:t xml:space="preserve">Ako se u seminarskom radu opisuje vlastiti praktični rad, onda u ovoj i sljedećim specifičnim sekcijama seminarskog rada opisujete </w:t>
       </w:r>
       <w:r>
-        <w:rPr>
-          <w:lang w:val="hr-HR"/>
-        </w:rPr>
         <w:t xml:space="preserve">ukratko što su drugi napravili a relevantno je za </w:t>
       </w:r>
       <w:r>
-        <w:rPr>
-          <w:lang w:val="hr-HR"/>
-        </w:rPr>
         <w:t>V</w:t>
       </w:r>
       <w:r>
-        <w:rPr>
-          <w:lang w:val="hr-HR"/>
-        </w:rPr>
         <w:t>ašu temu (koncizni pregled literature</w:t>
       </w:r>
       <w:r>
-        <w:rPr>
-          <w:lang w:val="hr-HR"/>
-        </w:rPr>
         <w:t xml:space="preserve"> ili karakteristika infrastrukture koju koristite u radu u segmentima koji su posebno relevantni za Vaš praktični rad</w:t>
       </w:r>
       <w:r>
-        <w:rPr>
-          <w:lang w:val="hr-HR"/>
-        </w:rPr>
         <w:t xml:space="preserve">), te zatim </w:t>
       </w:r>
       <w:r>
-        <w:rPr>
-          <w:lang w:val="hr-HR"/>
-        </w:rPr>
         <w:t>V</w:t>
       </w:r>
       <w:r>
-        <w:rPr>
-          <w:lang w:val="hr-HR"/>
-        </w:rPr>
         <w:t xml:space="preserve">aše </w:t>
       </w:r>
       <w:r>
-        <w:rPr>
-          <w:lang w:val="hr-HR"/>
-        </w:rPr>
         <w:t xml:space="preserve">metode (kako ste nešto napravili – </w:t>
       </w:r>
       <w:r>
-        <w:rPr>
-          <w:lang w:val="hr-HR"/>
-        </w:rPr>
         <w:t xml:space="preserve">npr. neke od tema kao što su Vši </w:t>
       </w:r>
       <w:r>
-        <w:rPr>
-          <w:lang w:val="hr-HR"/>
-        </w:rPr>
         <w:t>modeli, arhitekture, oblikovanja, implementacije</w:t>
       </w:r>
       <w:r>
-        <w:rPr>
-          <w:lang w:val="hr-HR"/>
-        </w:rPr>
         <w:t xml:space="preserve"> </w:t>
       </w:r>
       <w:r>
-        <w:rPr>
-          <w:lang w:val="hr-HR"/>
-        </w:rPr>
         <w:t>itd.), rezultate (što ste dobili) i diskusiju (</w:t>
       </w:r>
       <w:r>
-        <w:rPr>
-          <w:lang w:val="hr-HR"/>
-        </w:rPr>
         <w:t xml:space="preserve">npr. </w:t>
       </w:r>
       <w:r>
-        <w:rPr>
-          <w:lang w:val="hr-HR"/>
-        </w:rPr>
         <w:t>što rezultati znače</w:t>
       </w:r>
       <w:r>
-        <w:rPr>
-          <w:lang w:val="hr-HR"/>
-        </w:rPr>
         <w:t>, kako kotiraju spram drugih sličnih radova</w:t>
       </w:r>
       <w:r>
-        <w:rPr>
-          <w:lang w:val="hr-HR"/>
-        </w:rPr>
         <w:t xml:space="preserve"> koji su se bavili srodnom temom</w:t>
       </w:r>
       <w:r>
-        <w:rPr>
-          <w:lang w:val="hr-HR"/>
-        </w:rPr>
         <w:t>, koja su ograničenja</w:t>
       </w:r>
       <w:r>
-        <w:rPr>
-          <w:lang w:val="hr-HR"/>
-        </w:rPr>
         <w:t xml:space="preserve"> Vašeg rješenja</w:t>
       </w:r>
       <w:r>
-        <w:rPr>
-          <w:lang w:val="hr-HR"/>
-        </w:rPr>
         <w:t>, da li bi rezultati mogli vrijediti u općenitijem kontekstu od onoga u kojemu ste ih dobili…</w:t>
       </w:r>
       <w:r>
-        <w:rPr>
-          <w:lang w:val="hr-HR"/>
-        </w:rPr>
         <w:t>).</w:t>
       </w:r>
       <w:r>
-        <w:rPr>
-          <w:lang w:val="hr-HR"/>
-        </w:rPr>
         <w:t xml:space="preserve"> Eventualne izvatke programskog koda, pseudokod algoritama itd. treba prikazati kao slike.</w:t>
       </w:r>
       <w:r>
-        <w:rPr>
-          <w:lang w:val="hr-HR"/>
-        </w:rPr>
         <w:t xml:space="preserve"> Posebno treba obratiti pažnju da seminarski rad nije samo opis funkcionalnosti i načina korištenja ostvarenog programskog rješenja</w:t>
       </w:r>
       <w:r>
-        <w:rPr>
-          <w:lang w:val="hr-HR"/>
-        </w:rPr>
         <w:t xml:space="preserve"> (</w:t>
       </w:r>
       <w:r>
         <w:rPr>
           <w:u w:val="single"/>
-          <w:lang w:val="hr-HR"/>
         </w:rPr>
         <w:t>jasno da to svakako treba imati</w:t>
       </w:r>
       <w:r>
-        <w:rPr>
-          <w:lang w:val="hr-HR"/>
-        </w:rPr>
         <w:t>)</w:t>
       </w:r>
       <w:r>
-        <w:rPr>
-          <w:lang w:val="hr-HR"/>
-        </w:rPr>
         <w:t>, već je potrebno objasniti ključne stvari za razumijevanje kako je rješenje s tehničke strane oblikovano i razvijeno, što su njegove ključne sastavnice te kako je ostvarena njihova interakcija u realizaciji cjelokupnog programskog rješenj</w:t>
       </w:r>
       <w:r>
-        <w:rPr>
-          <w:lang w:val="hr-HR"/>
-        </w:rPr>
         <w:t xml:space="preserve">a. </w:t>
       </w:r>
       <w:r>
         <w:rPr>
           <w:u w:val="single"/>
-          <w:lang w:val="hr-HR"/>
         </w:rPr>
         <w:t>Drugim riječima, izvješće nije samo dokumentacija za potencijalnog korisnika Vašeg rješenja, već prije svega tehničko-inženjerska dokumentacija da bi inženjerski obrazovana osoba mogla razumjeti kako je rješenje ostvareno</w:t>
       </w:r>
       <w:r>
-        <w:rPr>
-          <w:lang w:val="hr-HR"/>
-        </w:rPr>
         <w:t>. Ključne sastavnice sa strane oblikovanja</w:t>
       </w:r>
       <w:r>
-        <w:rPr>
-          <w:lang w:val="hr-HR"/>
-        </w:rPr>
         <w:t xml:space="preserve"> i razvoja rješenja mogu se</w:t>
       </w:r>
       <w:r>
-        <w:rPr>
-          <w:lang w:val="hr-HR"/>
-        </w:rPr>
         <w:t>, primjerice,</w:t>
       </w:r>
       <w:r>
-        <w:rPr>
-          <w:lang w:val="hr-HR"/>
-        </w:rPr>
         <w:t xml:space="preserve"> odnositi na razrede u objektno orijentiranom modelu, procese/dretve ako postoji paralelizam, eventualne </w:t>
       </w:r>
       <w:r>
-        <w:rPr>
-          <w:lang w:val="hr-HR"/>
-        </w:rPr>
         <w:t>specifičn</w:t>
       </w:r>
       <w:r>
-        <w:rPr>
-          <w:lang w:val="hr-HR"/>
-        </w:rPr>
         <w:t>e</w:t>
       </w:r>
       <w:r>
-        <w:rPr>
-          <w:lang w:val="hr-HR"/>
-        </w:rPr>
         <w:t xml:space="preserve"> algoritm</w:t>
       </w:r>
       <w:r>
-        <w:rPr>
-          <w:lang w:val="hr-HR"/>
-        </w:rPr>
         <w:t>e kojima su realizirani neki ključni dijelovi rješenja</w:t>
       </w:r>
       <w:r>
-        <w:rPr>
-          <w:lang w:val="hr-HR"/>
-        </w:rPr>
         <w:t xml:space="preserve">, </w:t>
       </w:r>
       <w:r>
-        <w:rPr>
-          <w:lang w:val="hr-HR"/>
-        </w:rPr>
         <w:t xml:space="preserve">strukture ulaznih/izlaznih </w:t>
       </w:r>
       <w:r>
-        <w:rPr>
-          <w:lang w:val="hr-HR"/>
-        </w:rPr>
         <w:t>podataka</w:t>
       </w:r>
       <w:r>
-        <w:rPr>
-          <w:lang w:val="hr-HR"/>
-        </w:rPr>
         <w:t>/datoteka</w:t>
       </w:r>
       <w:r>
-        <w:rPr>
-          <w:lang w:val="hr-HR"/>
-        </w:rPr>
         <w:t>, model eventualne baze podataka</w:t>
       </w:r>
       <w:r>
-        <w:rPr>
-          <w:lang w:val="hr-HR"/>
-        </w:rPr>
         <w:t>, organizaciju programskog koda u datoteke</w:t>
       </w:r>
       <w:r>
-        <w:rPr>
-          <w:lang w:val="hr-HR"/>
-        </w:rPr>
         <w:t xml:space="preserve"> itd</w:t>
       </w:r>
       <w:r>
-        <w:rPr>
-          <w:lang w:val="hr-HR"/>
-        </w:rPr>
         <w:t>. U tom smislu, nije nimalo neobično</w:t>
       </w:r>
       <w:r>
-        <w:rPr>
-          <w:lang w:val="hr-HR"/>
-        </w:rPr>
         <w:t>,</w:t>
       </w:r>
       <w:r>
-        <w:rPr>
-          <w:lang w:val="hr-HR"/>
-        </w:rPr>
         <w:t xml:space="preserve"> štoviše očekivano </w:t>
       </w:r>
       <w:r>
-        <w:rPr>
-          <w:lang w:val="hr-HR"/>
-        </w:rPr>
         <w:t>je</w:t>
       </w:r>
       <w:r>
-        <w:rPr>
-          <w:lang w:val="hr-HR"/>
-        </w:rPr>
         <w:t>,</w:t>
       </w:r>
       <w:r>
-        <w:rPr>
-          <w:lang w:val="hr-HR"/>
-        </w:rPr>
         <w:t xml:space="preserve"> </w:t>
       </w:r>
       <w:r>
-        <w:rPr>
-          <w:lang w:val="hr-HR"/>
-        </w:rPr>
         <w:t xml:space="preserve">da se </w:t>
       </w:r>
       <w:r>
-        <w:rPr>
-          <w:lang w:val="hr-HR"/>
-        </w:rPr>
         <w:t xml:space="preserve">ovdje </w:t>
       </w:r>
       <w:r>
-        <w:rPr>
-          <w:lang w:val="hr-HR"/>
-        </w:rPr>
         <w:t>pojavl</w:t>
       </w:r>
       <w:r>
-        <w:rPr>
-          <w:lang w:val="hr-HR"/>
-        </w:rPr>
         <w:t>juju neki tehnički dijagrami</w:t>
       </w:r>
       <w:r>
-        <w:rPr>
-          <w:lang w:val="hr-HR"/>
-        </w:rPr>
         <w:t xml:space="preserve"> i opisi</w:t>
       </w:r>
       <w:r>
-        <w:rPr>
-          <w:lang w:val="hr-HR"/>
-        </w:rPr>
         <w:t xml:space="preserve">, kao što su npr. </w:t>
       </w:r>
       <w:r>
-        <w:rPr>
-          <w:lang w:val="hr-HR"/>
-        </w:rPr>
         <w:t>dijagrami razreda, strojevi stanja, dijagrami toka, interakcijski UML dijagrami, opis</w:t>
       </w:r>
       <w:r>
-        <w:rPr>
-          <w:lang w:val="hr-HR"/>
-        </w:rPr>
         <w:t>i/strukture</w:t>
       </w:r>
       <w:r>
-        <w:rPr>
-          <w:lang w:val="hr-HR"/>
-        </w:rPr>
         <w:t xml:space="preserve"> komunikacijskih poruka</w:t>
       </w:r>
       <w:r>
-        <w:rPr>
-          <w:lang w:val="hr-HR"/>
-        </w:rPr>
         <w:t xml:space="preserve">, </w:t>
       </w:r>
       <w:r>
-        <w:rPr>
-          <w:lang w:val="hr-HR"/>
-        </w:rPr>
         <w:t>modeli entiteta i veza</w:t>
       </w:r>
       <w:r>
-        <w:rPr>
-          <w:lang w:val="hr-HR"/>
-        </w:rPr>
         <w:t>, pseudokodovi algoritama itd.</w:t>
       </w:r>
     </w:p>
     <w:p>
       <w:pPr>
-        <w:jc w:val="both"/>
-        <w:rPr>
-          <w:lang w:val="hr-HR"/>
-        </w:rPr>
-      </w:pPr>
-      <w:r>
-        <w:rPr>
-          <w:lang w:val="hr-HR"/>
-        </w:rPr>
-        <w:t xml:space="preserve">Ako se u seminarskom radu provodi </w:t>
-      </w:r>
-      <w:r>
-        <w:rPr>
-          <w:lang w:val="hr-HR"/>
-        </w:rPr>
-        <w:t xml:space="preserve">isključivo </w:t>
-      </w:r>
-      <w:r>
-        <w:rPr>
-          <w:lang w:val="hr-HR"/>
-        </w:rPr>
-        <w:t>pregled literature na neku temu</w:t>
-      </w:r>
-      <w:r>
-        <w:rPr>
-          <w:lang w:val="hr-HR"/>
-        </w:rPr>
-        <w:t>, onda je koncepcija</w:t>
-      </w:r>
-      <w:r>
-        <w:rPr>
-          <w:lang w:val="hr-HR"/>
-        </w:rPr>
+        <w:pStyle w:val="Naslov2"/>
+      </w:pPr>
+      <w:r>
+        <w:t>Glavni e</w:t>
+      </w:r>
+      <w:r>
+        <w:t>lementi</w:t>
+      </w:r>
+    </w:p>
+    <w:p>
+      <w:pPr>
+        <w:jc w:val="both"/>
+      </w:pPr>
+      <w:r>
+        <w:t xml:space="preserve">Unity svoje prizore naziva </w:t>
+      </w:r>
+      <w:r>
+        <w:rPr>
+          <w:b/>
+          <w:bCs/>
+        </w:rPr>
+        <w:t>scene</w:t>
+      </w:r>
+      <w:r>
+        <w:t xml:space="preserve">. To je prizor na kojem vidimo izgled naše trenutno ostvarene okoline. Scena sadrži </w:t>
+      </w:r>
+      <w:r>
+        <w:rPr>
+          <w:b/>
+          <w:bCs/>
+        </w:rPr>
+        <w:t>objekte</w:t>
+      </w:r>
+      <w:r>
+        <w:t xml:space="preserve"> koje želimo da se u njoj nalaze i upravljaju tokom njenog izvođenja, a objekte je moguće razmještati. Svakom objektu i njegovim svojstvima može se pristupiti ugrađenim </w:t>
+      </w:r>
+      <w:r>
+        <w:rPr>
+          <w:b/>
+          <w:bCs/>
+        </w:rPr>
+        <w:t>inspektorom</w:t>
+      </w:r>
+      <w:r>
+        <w:t>.</w:t>
+      </w:r>
+    </w:p>
+    <w:p>
+      <w:pPr>
+        <w:jc w:val="both"/>
+      </w:pPr>
+      <w:r>
+        <w:t xml:space="preserve">Scena također sadrži </w:t>
+      </w:r>
+      <w:r>
+        <w:rPr>
+          <w:b/>
+          <w:bCs/>
+        </w:rPr>
+        <w:t>kamer</w:t>
+      </w:r>
+      <w:r>
+        <w:rPr>
+          <w:b/>
+          <w:bCs/>
+        </w:rPr>
+        <w:t>u</w:t>
+      </w:r>
+      <w:r>
+        <w:t xml:space="preserve">, koja stavlja korisnika u scenu te izvor svjetlosti koja služi za osvjetljavanje scene i objekte svjetlošću iz tog smjera. </w:t>
+      </w:r>
+    </w:p>
+    <w:p>
+      <w:pPr>
+        <w:jc w:val="both"/>
+      </w:pPr>
+      <w:r>
+        <w:t xml:space="preserve">Prozori </w:t>
+      </w:r>
+      <w:r>
+        <w:rPr>
+          <w:b/>
+        </w:rPr>
+        <w:t>Game</w:t>
+      </w:r>
+      <w:r>
+        <w:rPr>
+          <w:bCs/>
+        </w:rPr>
+        <w:t xml:space="preserve"> i </w:t>
+      </w:r>
+      <w:r>
+        <w:rPr>
+          <w:b/>
+        </w:rPr>
+        <w:t>Scene</w:t>
+      </w:r>
+      <w:r>
+        <w:rPr>
+          <w:bCs/>
+        </w:rPr>
+        <w:t xml:space="preserve"> </w:t>
+      </w:r>
+      <w:r>
+        <w:rPr>
+          <w:bCs/>
+        </w:rPr>
+        <w:t>nam</w:t>
+      </w:r>
+      <w:r>
+        <w:t xml:space="preserve"> prikazuju </w:t>
+      </w:r>
+      <w:r>
+        <w:t xml:space="preserve">prizor </w:t>
+      </w:r>
+      <w:r>
+        <w:t xml:space="preserve">iz perspektive </w:t>
+      </w:r>
+      <w:r>
+        <w:t xml:space="preserve">koju želimo </w:t>
+      </w:r>
+      <w:r>
+        <w:t>da korisnik vid i promatra</w:t>
+      </w:r>
+      <w:r>
+        <w:t>, to jest, trenutno stanje</w:t>
+      </w:r>
+      <w:r>
+        <w:t xml:space="preserve"> prizora</w:t>
+      </w:r>
+      <w:r>
+        <w:t xml:space="preserve"> </w:t>
+      </w:r>
+      <w:r>
+        <w:t xml:space="preserve">i </w:t>
+      </w:r>
+      <w:r>
+        <w:t xml:space="preserve">omogućuje stvaranje promjena koje postaju vidljive </w:t>
+      </w:r>
+      <w:r>
+        <w:t xml:space="preserve">iz perspective korisnika </w:t>
+      </w:r>
+      <w:r>
+        <w:t>za vrijeme njenog izvođenja</w:t>
+      </w:r>
+      <w:r>
+        <w:t>.</w:t>
+      </w:r>
+    </w:p>
+    <w:p>
+      <w:pPr>
+        <w:pStyle w:val="Naslov2"/>
+      </w:pPr>
+      <w:r>
+        <w:lastRenderedPageBreak/>
+        <w:t>Objekti</w:t>
+      </w:r>
+      <w:r>
+        <w:t xml:space="preserve"> i modeli</w:t>
+      </w:r>
+    </w:p>
+    <w:p>
+      <w:pPr>
+        <w:jc w:val="both"/>
+      </w:pPr>
+      <w:r>
+        <w:t>Prizor scene bez objekta je ekran bez prikaz</w:t>
+      </w:r>
+      <w:r>
+        <w:t xml:space="preserve">a što znači da i </w:t>
+      </w:r>
+      <w:r>
+        <w:t xml:space="preserve">sama kamera </w:t>
+      </w:r>
+      <w:r>
+        <w:t xml:space="preserve">ima ulogu </w:t>
+      </w:r>
+      <w:r>
+        <w:t>obje</w:t>
+      </w:r>
+      <w:r>
+        <w:t>k</w:t>
+      </w:r>
+      <w:r>
+        <w:t>t</w:t>
+      </w:r>
+      <w:r>
+        <w:t>a u sceni što čini</w:t>
+      </w:r>
+      <w:r>
+        <w:t xml:space="preserve"> objekt</w:t>
+      </w:r>
+      <w:r>
+        <w:t>e</w:t>
+      </w:r>
+      <w:r>
+        <w:t xml:space="preserve"> nezaobilazn</w:t>
+      </w:r>
+      <w:r>
+        <w:t>im</w:t>
+      </w:r>
+      <w:r>
+        <w:t xml:space="preserve"> </w:t>
+      </w:r>
+      <w:r>
+        <w:t>dijelom</w:t>
+      </w:r>
+      <w:r>
+        <w:t xml:space="preserve"> u procesu implementacije</w:t>
+      </w:r>
+      <w:r>
+        <w:t>. Kada objekt</w:t>
+      </w:r>
+      <w:r>
+        <w:t xml:space="preserve"> ili grupa objekata</w:t>
+      </w:r>
+      <w:r>
+        <w:t xml:space="preserve"> </w:t>
+      </w:r>
+      <w:r>
+        <w:t xml:space="preserve">ima </w:t>
+      </w:r>
+      <w:r>
+        <w:t>nama semantičko značenje</w:t>
+      </w:r>
+      <w:r>
+        <w:t xml:space="preserve"> ono </w:t>
+      </w:r>
+      <w:r>
+        <w:t xml:space="preserve">nazivamo </w:t>
+      </w:r>
+      <w:r>
+        <w:t>model. Model</w:t>
+      </w:r>
+      <w:r>
+        <w:t xml:space="preserve"> nam omogućuje jednostavniju implementaciju ponašanja i manipulaciju objekata u sceni grupiranjem objekata u logičku skupinu.</w:t>
+      </w:r>
+    </w:p>
+    <w:p>
+      <w:pPr>
+        <w:jc w:val="both"/>
+      </w:pPr>
+      <w:r>
+        <w:t>Objekt</w:t>
+      </w:r>
+      <w:r>
+        <w:t xml:space="preserve"> </w:t>
+      </w:r>
+      <w:r>
+        <w:t>se sastoj</w:t>
+      </w:r>
+      <w:r>
+        <w:t xml:space="preserve">i </w:t>
+      </w:r>
+      <w:r>
+        <w:t>od komponenti</w:t>
+      </w:r>
+      <w:r>
+        <w:t xml:space="preserve">, a svaki </w:t>
+      </w:r>
+      <w:r>
+        <w:t xml:space="preserve">objekt </w:t>
+      </w:r>
+      <w:r>
+        <w:t>ima komponentu transformacije</w:t>
+      </w:r>
+      <w:r>
+        <w:rPr>
+          <w:vertAlign w:val="superscript"/>
+        </w:rPr>
+        <w:t>[]</w:t>
+      </w:r>
+      <w:r>
+        <w:t xml:space="preserve"> koja sadrži podatke o poziciji, rotaciji i skaliranju objekta, a opcionalno može imati i </w:t>
+      </w:r>
+      <w:r>
+        <w:t xml:space="preserve">komponente važne za ovu simulaciju poput </w:t>
+      </w:r>
+      <w:r>
+        <w:t>skript</w:t>
+      </w:r>
+      <w:r>
+        <w:t>i</w:t>
+      </w:r>
+      <w:r>
+        <w:rPr>
+          <w:vertAlign w:val="superscript"/>
+        </w:rPr>
+        <w:t>[]</w:t>
+      </w:r>
+      <w:r>
+        <w:t>, krut</w:t>
+      </w:r>
+      <w:r>
+        <w:t>ih</w:t>
+      </w:r>
+      <w:r>
+        <w:t xml:space="preserve"> tijela</w:t>
+      </w:r>
+      <w:r>
+        <w:rPr>
+          <w:vertAlign w:val="superscript"/>
+        </w:rPr>
+        <w:t>[]</w:t>
+      </w:r>
+      <w:r>
+        <w:t>, sudarač</w:t>
+      </w:r>
+      <w:r>
+        <w:t>e</w:t>
+      </w:r>
+      <w:r>
+        <w:rPr>
+          <w:vertAlign w:val="superscript"/>
+        </w:rPr>
+        <w:t>[]</w:t>
+      </w:r>
+      <w:r>
+        <w:t>, zvučn</w:t>
+      </w:r>
+      <w:r>
+        <w:t xml:space="preserve">e </w:t>
+      </w:r>
+      <w:r>
+        <w:t>izvor</w:t>
+      </w:r>
+      <w:r>
+        <w:t>e</w:t>
+      </w:r>
+      <w:r>
+        <w:rPr>
+          <w:vertAlign w:val="superscript"/>
+        </w:rPr>
+        <w:t>[]</w:t>
+      </w:r>
+      <w:r>
         <w:t>,</w:t>
       </w:r>
       <w:r>
-        <w:rPr>
-          <w:lang w:val="hr-HR"/>
-        </w:rPr>
         <w:t xml:space="preserve"> </w:t>
       </w:r>
       <w:r>
-        <w:rPr>
-          <w:lang w:val="hr-HR"/>
-        </w:rPr>
-        <w:t xml:space="preserve">naravno, </w:t>
-      </w:r>
-      <w:r>
-        <w:rPr>
-          <w:lang w:val="hr-HR"/>
-        </w:rPr>
-        <w:t xml:space="preserve">drugačija. </w:t>
-      </w:r>
-      <w:r>
-        <w:rPr>
-          <w:lang w:val="hr-HR"/>
-        </w:rPr>
-        <w:t xml:space="preserve">Prilikom </w:t>
-      </w:r>
-      <w:r>
-        <w:rPr>
-          <w:lang w:val="hr-HR"/>
-        </w:rPr>
-        <w:t xml:space="preserve">izdvajanja i </w:t>
-      </w:r>
-      <w:r>
-        <w:rPr>
-          <w:lang w:val="hr-HR"/>
-        </w:rPr>
-        <w:t>sažimanja</w:t>
-      </w:r>
-      <w:r>
-        <w:rPr>
-          <w:lang w:val="hr-HR"/>
-        </w:rPr>
-        <w:t xml:space="preserve"> teksta </w:t>
-      </w:r>
-      <w:r>
-        <w:rPr>
-          <w:lang w:val="hr-HR"/>
-        </w:rPr>
-        <w:t xml:space="preserve">iz izvora u literaturi </w:t>
-      </w:r>
-      <w:r>
-        <w:rPr>
-          <w:lang w:val="hr-HR"/>
-        </w:rPr>
-        <w:t>te</w:t>
-      </w:r>
-      <w:r>
-        <w:rPr>
-          <w:lang w:val="hr-HR"/>
-        </w:rPr>
-        <w:t xml:space="preserve"> slaganja tog teksta u seminarski rad treba voditi računa da te</w:t>
-      </w:r>
-      <w:r>
-        <w:rPr>
-          <w:lang w:val="hr-HR"/>
-        </w:rPr>
-        <w:t>kst rada ima jasnu organizaciju</w:t>
-      </w:r>
-      <w:r>
-        <w:rPr>
-          <w:lang w:val="hr-HR"/>
-        </w:rPr>
-        <w:t xml:space="preserve"> koja se odražava u naslovima sekcija.</w:t>
-      </w:r>
-      <w:r>
-        <w:rPr>
-          <w:lang w:val="hr-HR"/>
-        </w:rPr>
-        <w:t xml:space="preserve"> U tom smislu, tekstove koje pročitate iz različitih izvora možda će biti potrebno i reorganizirati, da bi se dobila jasna struktura rada.</w:t>
-      </w:r>
-    </w:p>
-    <w:p>
-      <w:pPr>
-        <w:pStyle w:val="Heading2"/>
-        <w:jc w:val="both"/>
-        <w:rPr>
-          <w:lang w:val="hr-HR"/>
-        </w:rPr>
-      </w:pPr>
-      <w:r>
-        <w:rPr>
-          <w:lang w:val="hr-HR"/>
-        </w:rPr>
+        <w:t>animatore</w:t>
+      </w:r>
+      <w:r>
+        <w:rPr>
+          <w:vertAlign w:val="superscript"/>
+        </w:rPr>
+        <w:t>[]</w:t>
+      </w:r>
+      <w:r>
+        <w:t>, ali i mnoge druge.</w:t>
+      </w:r>
+    </w:p>
+    <w:p>
+      <w:pPr>
+        <w:jc w:val="both"/>
+        <w:rPr>
+          <w:lang w:val="en-GB"/>
+        </w:rPr>
+      </w:pPr>
+      <w:r>
+        <w:rPr>
+          <w:noProof/>
+        </w:rPr>
+        <w:drawing>
+          <wp:inline distT="0" distB="0" distL="0" distR="0" wp14:anchorId="6B073021" wp14:editId="550BE84C">
+            <wp:extent cx="6646545" cy="3495675"/>
+            <wp:effectExtent l="0" t="0" r="0" b="0"/>
+            <wp:docPr id="3" name="Picture 3" descr="Explore the Unity Editor - Unity Learn"/>
+            <wp:cNvGraphicFramePr>
+              <a:graphicFrameLocks xmlns:a="http://schemas.openxmlformats.org/drawingml/2006/main" noChangeAspect="1"/>
+            </wp:cNvGraphicFramePr>
+            <a:graphic xmlns:a="http://schemas.openxmlformats.org/drawingml/2006/main">
+              <a:graphicData uri="http://schemas.openxmlformats.org/drawingml/2006/picture">
+                <pic:pic xmlns:pic="http://schemas.openxmlformats.org/drawingml/2006/picture">
+                  <pic:nvPicPr>
+                    <pic:cNvPr id="0" name="Picture 1" descr="Explore the Unity Editor - Unity Learn"/>
+                    <pic:cNvPicPr>
+                      <a:picLocks noChangeAspect="1" noChangeArrowheads="1"/>
+                    </pic:cNvPicPr>
+                  </pic:nvPicPr>
+                  <pic:blipFill>
+                    <a:blip r:embed="rId9" cstate="print">
+                      <a:extLst>
+                        <a:ext uri="{28A0092B-C50C-407E-A947-70E740481C1C}">
+                          <a14:useLocalDpi xmlns:a14="http://schemas.microsoft.com/office/drawing/2010/main" val="0"/>
+                        </a:ext>
+                      </a:extLst>
+                    </a:blip>
+                    <a:srcRect/>
+                    <a:stretch>
+                      <a:fillRect/>
+                    </a:stretch>
+                  </pic:blipFill>
+                  <pic:spPr bwMode="auto">
+                    <a:xfrm>
+                      <a:off x="0" y="0"/>
+                      <a:ext cx="6646545" cy="3495675"/>
+                    </a:xfrm>
+                    <a:prstGeom prst="rect">
+                      <a:avLst/>
+                    </a:prstGeom>
+                    <a:noFill/>
+                    <a:ln>
+                      <a:noFill/>
+                    </a:ln>
+                  </pic:spPr>
+                </pic:pic>
+              </a:graphicData>
+            </a:graphic>
+          </wp:inline>
+        </w:drawing>
+      </w:r>
+    </w:p>
+    <w:p>
+      <w:pPr>
+        <w:pStyle w:val="Opisslike"/>
+        <w:jc w:val="both"/>
+      </w:pPr>
+      <w:r>
+        <w:t>Slika 1. Grafičko sučelje alata Unity. Preuzeto iz []</w:t>
+      </w:r>
+    </w:p>
+    <w:p>
+      <w:pPr>
+        <w:jc w:val="both"/>
+        <w:rPr>
+          <w:lang w:val="en-GB"/>
+        </w:rPr>
+      </w:pPr>
+    </w:p>
+    <w:p>
+      <w:pPr>
+        <w:rPr>
+          <w:lang w:val="en-GB"/>
+        </w:rPr>
+      </w:pPr>
+    </w:p>
+    <w:p>
+      <w:pPr>
+        <w:pStyle w:val="Naslov2"/>
+        <w:numPr>
+          <w:ilvl w:val="0"/>
+          <w:numId w:val="0"/>
+        </w:numPr>
+        <w:ind w:left="576" w:hanging="576"/>
+        <w:jc w:val="both"/>
+      </w:pPr>
+      <w:r>
         <w:t>&lt;Prva podsekcija&gt;</w:t>
       </w:r>
     </w:p>
     <w:p>
       <w:pPr>
         <w:jc w:val="both"/>
-        <w:rPr>
-          <w:lang w:val="hr-HR"/>
-        </w:rPr>
-      </w:pPr>
-      <w:r>
-        <w:rPr>
-          <w:lang w:val="hr-HR"/>
-        </w:rPr>
+      </w:pPr>
+      <w:r>
         <w:t>Ovo</w:t>
       </w:r>
       <w:r>
-        <w:rPr>
-          <w:lang w:val="hr-HR"/>
-        </w:rPr>
         <w:t xml:space="preserve"> je specifična podsekcija koja ovisi o temi koja se obrađuje. Stoga joj treba dati odgovarajući naslov i u tijelu dati odgovarajući tekst.</w:t>
       </w:r>
       <w:r>
-        <w:rPr>
-          <w:lang w:val="hr-HR"/>
-        </w:rPr>
         <w:t xml:space="preserve"> Naravno, tekst seminarskog rada ne mora </w:t>
       </w:r>
       <w:r>
-        <w:rPr>
-          <w:lang w:val="hr-HR"/>
-        </w:rPr>
         <w:t xml:space="preserve">nužno </w:t>
       </w:r>
       <w:r>
-        <w:rPr>
-          <w:lang w:val="hr-HR"/>
-        </w:rPr>
         <w:t>sadržavati podsekcije</w:t>
       </w:r>
       <w:r>
-        <w:rPr>
-          <w:lang w:val="hr-HR"/>
-        </w:rPr>
         <w:t>.</w:t>
       </w:r>
     </w:p>
     <w:p>
       <w:pPr>
-        <w:pStyle w:val="Heading1"/>
-        <w:jc w:val="both"/>
-        <w:rPr>
-          <w:lang w:val="hr-HR"/>
-        </w:rPr>
-      </w:pPr>
-      <w:r>
-        <w:rPr>
-          <w:lang w:val="hr-HR"/>
-        </w:rPr>
+        <w:pStyle w:val="Naslov1"/>
+        <w:jc w:val="both"/>
+      </w:pPr>
+      <w:r>
         <w:t>Programski kod</w:t>
       </w:r>
     </w:p>
     <w:p>
       <w:pPr>
-        <w:pStyle w:val="Heading1"/>
-        <w:jc w:val="both"/>
-        <w:rPr>
-          <w:lang w:val="hr-HR"/>
-        </w:rPr>
-      </w:pPr>
-      <w:r>
-        <w:rPr>
-          <w:lang w:val="hr-HR"/>
-        </w:rPr>
+        <w:jc w:val="both"/>
+      </w:pPr>
+      <w:r>
+        <w:t>Da bi upravljali simulacijom, određeni objekti moraju biti programirani</w:t>
+      </w:r>
+      <w:r>
+        <w:t>. O</w:t>
+      </w:r>
+      <w:r>
+        <w:t xml:space="preserve">bjekti </w:t>
+      </w:r>
+      <w:r>
+        <w:t>znaju svoj položaj i oblik u prizoru, ali ne znaju se kretati ili pozicionirati za vrijeme izvođenja bez postojanja programskog koda koji upravlja njihovim svojstvima. Zbog toga su objekti kojima želimo manipulirati i mijenjati njihova svojstva tijekom izvođenja upravljani skriptama pisanim u programskom jeziku C#.</w:t>
+      </w:r>
+    </w:p>
+    <w:p>
+      <w:pPr>
+        <w:pStyle w:val="Naslov2"/>
+      </w:pPr>
+      <w:r>
+        <w:t>MonoBehaviour</w:t>
+      </w:r>
+    </w:p>
+    <w:p>
+      <w:pPr>
+        <w:jc w:val="both"/>
+      </w:pPr>
+      <w:r>
+        <w:t xml:space="preserve">Sve klase ove simulacije nasljeđuju baznu klasu </w:t>
+      </w:r>
+      <w:r>
+        <w:rPr>
+          <w:b/>
+          <w:bCs/>
+        </w:rPr>
+        <w:t>MonoBehaviour</w:t>
+      </w:r>
+      <w:r>
+        <w:t xml:space="preserve"> za implementaciju posebnih funkcija.</w:t>
+      </w:r>
+    </w:p>
+    <w:p>
+      <w:pPr>
+        <w:jc w:val="both"/>
+      </w:pPr>
+      <w:r>
+        <w:t xml:space="preserve">Funkcija </w:t>
+      </w:r>
+      <w:r>
+        <w:rPr>
+          <w:b/>
+          <w:bCs/>
+        </w:rPr>
+        <w:t>Start</w:t>
+      </w:r>
+      <w:r>
+        <w:t xml:space="preserve"> se poziva na početku pokretanja skripte i koristi se za incijalizaciju varijabli potrebne za </w:t>
+      </w:r>
+      <w:r>
+        <w:t>ispravno izvođenje ostalih funkcija.</w:t>
+      </w:r>
+    </w:p>
+    <w:p>
+      <w:pPr>
+        <w:jc w:val="both"/>
+      </w:pPr>
+      <w:r>
+        <w:rPr>
+          <w:b/>
+          <w:bCs/>
+        </w:rPr>
+        <w:lastRenderedPageBreak/>
+        <w:t>Update</w:t>
+      </w:r>
+      <w:r>
+        <w:t xml:space="preserve"> je korisna funkcija koja se poziva nakon svake prikazane sličice i najčešće se koristi za implementaciju kretanja objekta u prizoru.</w:t>
+      </w:r>
+    </w:p>
+    <w:p>
+      <w:pPr>
+        <w:jc w:val="both"/>
+      </w:pPr>
+      <w:r>
+        <w:t xml:space="preserve">Funkcija </w:t>
+      </w:r>
+      <w:r>
+        <w:rPr>
+          <w:b/>
+          <w:bCs/>
+        </w:rPr>
+        <w:t>Instantiate</w:t>
+      </w:r>
+      <w:r>
+        <w:t xml:space="preserve"> i </w:t>
+      </w:r>
+      <w:r>
+        <w:rPr>
+          <w:b/>
+          <w:bCs/>
+        </w:rPr>
+        <w:t>Destroy</w:t>
+      </w:r>
+      <w:r>
+        <w:t xml:space="preserve"> koriste se za stvaranje  i uništavanje objekata u prizoru i najčešće su implementirane kro</w:t>
+      </w:r>
+      <w:r>
+        <w:rPr>
+          <w:lang w:val="en-GB"/>
+        </w:rPr>
+        <w:t>z korištenje</w:t>
+      </w:r>
+      <w:r>
+        <w:t xml:space="preserve"> funkcije </w:t>
+      </w:r>
+      <w:r>
+        <w:rPr>
+          <w:b/>
+          <w:bCs/>
+        </w:rPr>
+        <w:t>OnCollisionEnter</w:t>
+      </w:r>
+      <w:r>
+        <w:t xml:space="preserve"> kojom pratimo sudare različitih objekata u simulaciji.</w:t>
+      </w:r>
+    </w:p>
+    <w:p>
+      <w:pPr>
+        <w:jc w:val="both"/>
+      </w:pPr>
+      <w:r>
+        <w:t xml:space="preserve">Osim ovih funkcija koristi se i </w:t>
+      </w:r>
+      <w:r>
+        <w:rPr>
+          <w:b/>
+          <w:bCs/>
+        </w:rPr>
+        <w:t>Invoke</w:t>
+      </w:r>
+      <w:r>
+        <w:t xml:space="preserve"> koja omogućuje pozivanje funkcija nakon određenog vremenskog perioda što nam daje opciju za tempiranje određenih događaja u prizoru.</w:t>
+      </w:r>
+    </w:p>
+    <w:p>
+      <w:pPr>
+        <w:pStyle w:val="Naslov2"/>
+      </w:pPr>
+      <w:r>
+        <w:t>MortarShell</w:t>
+      </w:r>
+    </w:p>
+    <w:p>
+      <w:r>
+        <w:t xml:space="preserve">Ovom klasom modeliramo let mine iz minobacača. Mina ima komponentu </w:t>
+      </w:r>
+      <w:r>
+        <w:rPr>
+          <w:b/>
+          <w:bCs/>
+        </w:rPr>
+        <w:t>krutog tijela</w:t>
+      </w:r>
+      <w:r>
+        <w:t xml:space="preserve"> kojom možemo upravljati masom, ali i površinskim i kutnim </w:t>
+      </w:r>
+      <w:r>
+        <w:rPr>
+          <w:b/>
+          <w:bCs/>
+        </w:rPr>
+        <w:t>otporom</w:t>
+      </w:r>
+      <w:r>
+        <w:t xml:space="preserve"> što omogućuje realističan </w:t>
+      </w:r>
+      <w:r>
+        <w:rPr>
+          <w:b/>
+          <w:bCs/>
+        </w:rPr>
+        <w:t>kosi hitac</w:t>
+      </w:r>
+      <w:r>
+        <w:t xml:space="preserve"> minobacačem. Također sadrži komponentu </w:t>
+      </w:r>
+      <w:r>
+        <w:rPr>
+          <w:b/>
+          <w:bCs/>
+        </w:rPr>
+        <w:t>sudarača</w:t>
+      </w:r>
+      <w:r>
+        <w:t xml:space="preserve"> koji na sudar s terenom stvara eksploziju s kraterom na mjestu udara ili običnu eksploziju u slučaju drugih objekata. Ukoliko se nađe ispod razine terena, </w:t>
+      </w:r>
+      <w:r>
+        <w:t>objekt</w:t>
+      </w:r>
+      <w:r>
+        <w:t xml:space="preserve"> mine će se uništiti funkcijom </w:t>
+      </w:r>
+      <w:r>
+        <w:rPr>
+          <w:b/>
+          <w:bCs/>
+        </w:rPr>
+        <w:t>Destroy</w:t>
+      </w:r>
+      <w:r>
+        <w:t>.</w:t>
+      </w:r>
+    </w:p>
+    <w:p>
+      <w:pPr>
+        <w:pStyle w:val="Naslov2"/>
+      </w:pPr>
+      <w:r>
+        <w:t>MortarAction</w:t>
+      </w:r>
+    </w:p>
+    <w:p>
+      <w:pPr>
+        <w:jc w:val="both"/>
+      </w:pPr>
+      <w:r>
+        <w:t xml:space="preserve">Da bi mogli izbaciti minu iz minobacača, moramo implementirati funkcije koje će stvoriti minu i izbaciti je u smjeru gađanja. Ova klasa koristi metodu </w:t>
+      </w:r>
+      <w:r>
+        <w:rPr>
+          <w:b/>
+          <w:bCs/>
+        </w:rPr>
+        <w:t>Fire</w:t>
+      </w:r>
+      <w:r>
+        <w:t xml:space="preserve"> koja se poziva iz vansjke skripte na stisak gumba za pucanje, a</w:t>
+      </w:r>
+      <w:r>
+        <w:t xml:space="preserve"> koja stvara vizualni efekt izbacivanja mine, a zatim funkciju </w:t>
+      </w:r>
+      <w:r>
+        <w:rPr>
+          <w:b/>
+          <w:bCs/>
+        </w:rPr>
+        <w:t>FireMortarRound</w:t>
+      </w:r>
+      <w:r>
+        <w:t xml:space="preserve"> koja stvara objekt mine te se na objekt mine </w:t>
+      </w:r>
+      <w:r>
+        <w:t>primjenjuje sila izbačaja.</w:t>
+      </w:r>
+    </w:p>
+    <w:p>
+      <w:pPr>
+        <w:pStyle w:val="Naslov2"/>
+      </w:pPr>
+      <w:r>
+        <w:t>TankAction</w:t>
+      </w:r>
+    </w:p>
+    <w:p>
+      <w:pPr>
+        <w:jc w:val="both"/>
+      </w:pPr>
+      <w:r>
+        <w:t xml:space="preserve">Slično klasi </w:t>
+      </w:r>
+      <w:r>
+        <w:rPr>
+          <w:b/>
+          <w:bCs/>
+        </w:rPr>
+        <w:t>MortarAction</w:t>
+      </w:r>
+      <w:r>
+        <w:t xml:space="preserve"> ovom klasom definirana je jednostavna funkcionalnost kretanja neprijatelja. Neprijatelji se kreć</w:t>
+      </w:r>
+      <w:r>
+        <w:t>e</w:t>
+      </w:r>
+      <w:r>
+        <w:t xml:space="preserve"> prema sredini, a zatim prema utvrđenoj poziciji. Neprijatelj </w:t>
+      </w:r>
+      <w:r>
+        <w:t>staje na</w:t>
+      </w:r>
+      <w:r>
+        <w:t xml:space="preserve"> nasumično</w:t>
+      </w:r>
+      <w:r>
+        <w:t>j poziciji gdje predstavlja opasnost vojnicima.</w:t>
+      </w:r>
+    </w:p>
+    <w:p>
+      <w:pPr>
+        <w:pStyle w:val="Naslov2"/>
+      </w:pPr>
+      <w:r>
+        <w:t xml:space="preserve"> </w:t>
+      </w:r>
+      <w:r>
+        <w:t>TankShooting</w:t>
+      </w:r>
+    </w:p>
+    <w:p>
+      <w:pPr>
+        <w:jc w:val="both"/>
+      </w:pPr>
+      <w:r>
+        <w:t>Ova klasa implementira logiku ispaljivanja projektila u nasumičnom smjeru prema vojnicima kako bi simulirali promašaje. Dodatno, projektili se mogu i ručno ispaljivati na stisak gumba, ali i podesiti da pogodak projektila u vojnike yavr[ava simulaciju.</w:t>
+      </w:r>
+    </w:p>
+    <w:p>
+      <w:pPr>
+        <w:pStyle w:val="Naslov2"/>
+      </w:pPr>
+      <w:r>
+        <w:t>SpawnerScript</w:t>
+      </w:r>
+    </w:p>
+    <w:p>
+      <w:pPr>
+        <w:jc w:val="both"/>
+        <w:rPr>
+          <w:lang w:val="en-GB"/>
+        </w:rPr>
+      </w:pPr>
+      <w:r>
+        <w:t>Da bi upravljali tokom simulacije potrebno je implementirati stvaranje neprijatelja, utvrđene pozicije i slično</w:t>
+      </w:r>
+      <w:r>
+        <w:t xml:space="preserve">. Zato ova skripta omogućuje ručno ili periodičko stvaranje neprijatelja kako bi kontrolirali opterećenje i stres </w:t>
+      </w:r>
+      <w:r>
+        <w:t>nad</w:t>
+      </w:r>
+      <w:r>
+        <w:t xml:space="preserve"> vojnicima i resetiranje prizora na stisak </w:t>
+      </w:r>
+      <w:r>
+        <w:t>tipke</w:t>
+      </w:r>
+      <w:r>
+        <w:t>.</w:t>
+      </w:r>
+    </w:p>
+    <w:p>
+      <w:pPr>
+        <w:pStyle w:val="Naslov1"/>
+        <w:jc w:val="both"/>
+      </w:pPr>
+      <w:r>
         <w:t>Pokretanje simulacije</w:t>
       </w:r>
     </w:p>
     <w:p>
       <w:pPr>
-        <w:rPr>
-          <w:lang w:val="hr-HR"/>
-        </w:rPr>
-      </w:pPr>
-    </w:p>
-    <w:p>
-      <w:pPr>
-        <w:jc w:val="both"/>
-        <w:rPr>
-          <w:lang w:val="hr-HR"/>
-        </w:rPr>
-      </w:pPr>
-    </w:p>
-    <w:p>
-      <w:pPr>
-        <w:pStyle w:val="Heading1"/>
-        <w:jc w:val="both"/>
-        <w:rPr>
-          <w:lang w:val="hr-HR"/>
-        </w:rPr>
-      </w:pPr>
-      <w:r>
-        <w:rPr>
-          <w:lang w:val="hr-HR"/>
-        </w:rPr>
+        <w:jc w:val="both"/>
+        <w:rPr>
+          <w:lang w:val="en-GB"/>
+        </w:rPr>
+      </w:pPr>
+      <w:r>
+        <w:t xml:space="preserve">Simulacija se pokreće dvostrukim klikom miša na izvršnu datoteku  </w:t>
+      </w:r>
+      <w:r>
+        <w:rPr>
+          <w:b/>
+          <w:bCs/>
+        </w:rPr>
+        <w:t>„</w:t>
+      </w:r>
+      <w:r>
+        <w:rPr>
+          <w:b/>
+          <w:bCs/>
+        </w:rPr>
+        <w:t>MortarSimulation</w:t>
+      </w:r>
+      <w:r>
+        <w:rPr>
+          <w:b/>
+          <w:bCs/>
+        </w:rPr>
+        <w:t>.exe“</w:t>
+      </w:r>
+      <w:r>
+        <w:t xml:space="preserve"> </w:t>
+      </w:r>
+      <w:r>
+        <w:t xml:space="preserve">koja se nalazi u projektnoj mapi </w:t>
+      </w:r>
+      <w:r>
+        <w:rPr>
+          <w:b/>
+          <w:bCs/>
+        </w:rPr>
+        <w:t>Build</w:t>
+      </w:r>
+      <w:r>
+        <w:t xml:space="preserve"> čime započinje simulacija.</w:t>
+      </w:r>
+    </w:p>
+    <w:p>
+      <w:pPr>
+        <w:pStyle w:val="Naslov1"/>
+        <w:jc w:val="both"/>
+      </w:pPr>
+      <w:r>
+        <w:t>Zaključak</w:t>
+      </w:r>
+    </w:p>
+    <w:p>
+      <w:pPr>
+        <w:jc w:val="both"/>
+      </w:pPr>
+      <w:r>
+        <w:t xml:space="preserve">Cilj simulacije je </w:t>
+      </w:r>
+      <w:r>
+        <w:t xml:space="preserve">postaviti vojnike u </w:t>
+      </w:r>
+      <w:r>
+        <w:t xml:space="preserve">stresnu </w:t>
+      </w:r>
+      <w:r>
+        <w:t xml:space="preserve">situaciju koja bi </w:t>
+      </w:r>
+      <w:r>
+        <w:t xml:space="preserve">ih </w:t>
+      </w:r>
+      <w:r>
+        <w:t>potencijalno mogl</w:t>
+      </w:r>
+      <w:r>
+        <w:t>i zateći.</w:t>
+      </w:r>
+      <w:r>
+        <w:t xml:space="preserve"> </w:t>
+      </w:r>
+      <w:r>
+        <w:t xml:space="preserve">Osim toga, za vojnike je važno da </w:t>
+      </w:r>
+      <w:r>
+        <w:t>razvij</w:t>
+      </w:r>
+      <w:r>
+        <w:t xml:space="preserve">u </w:t>
+      </w:r>
+      <w:r>
+        <w:t xml:space="preserve">motoriku upravljanja </w:t>
+      </w:r>
+      <w:r>
+        <w:t>minobacačem kako bi bili što spremniji u slučaju stvarnog konflikta</w:t>
+      </w:r>
+      <w:r>
+        <w:t>.</w:t>
+      </w:r>
+      <w:r>
+        <w:t xml:space="preserve"> Iako današnje</w:t>
+      </w:r>
+      <w:r>
+        <w:t xml:space="preserve"> 3D simulacij</w:t>
+      </w:r>
+      <w:r>
+        <w:t>e mogu prikazati izrazito realistične situacije,</w:t>
+      </w:r>
+      <w:r>
+        <w:t xml:space="preserve"> da bi postigli puno bolje efekte, ova</w:t>
+      </w:r>
+      <w:r>
+        <w:t xml:space="preserve"> simulacija trebala</w:t>
+      </w:r>
+      <w:r>
+        <w:t xml:space="preserve"> </w:t>
+      </w:r>
+      <w:r>
+        <w:t>bi se implementirati za virtualnu realnost</w:t>
+      </w:r>
+      <w:r>
+        <w:t xml:space="preserve">, gdje će simulacija biti stvarnija i uzrokovati </w:t>
+      </w:r>
+      <w:r>
+        <w:t xml:space="preserve">realniji </w:t>
+      </w:r>
+      <w:r>
+        <w:t xml:space="preserve">stres. </w:t>
+      </w:r>
+      <w:r>
+        <w:t xml:space="preserve">Virtualna realnost omogućila bi korištenje raznih senzora pokreta tijela, ponajviše ruku te </w:t>
+      </w:r>
+      <w:r>
+        <w:t xml:space="preserve">uz stvarni model </w:t>
+      </w:r>
+      <w:r>
+        <w:t>minobacača s</w:t>
+      </w:r>
+      <w:r>
+        <w:t xml:space="preserve"> nekim oblikom trzaja.</w:t>
+      </w:r>
+    </w:p>
+    <w:p>
+      <w:pPr>
+        <w:pStyle w:val="Naslov1"/>
+        <w:jc w:val="both"/>
+      </w:pPr>
+      <w:r>
         <w:lastRenderedPageBreak/>
-        <w:t>Zaključak</w:t>
-      </w:r>
-    </w:p>
-    <w:p>
-      <w:pPr>
-        <w:jc w:val="both"/>
-        <w:rPr>
-          <w:lang w:val="hr-HR"/>
-        </w:rPr>
-      </w:pPr>
-      <w:r>
-        <w:rPr>
-          <w:lang w:val="hr-HR"/>
-        </w:rPr>
-        <w:t xml:space="preserve">Navesti što ste zaključili nakon obavljanja seminarskog rada (bez obzira da li je seminarski rad obuhvaćao i neki praktični rad ili je bio pregled određene literature). Također možete dati neka svoja predviđanja (ako se radilo o pregledu literature) ili svoje sugestije o daljnjim </w:t>
-      </w:r>
-      <w:r>
-        <w:rPr>
-          <w:lang w:val="hr-HR"/>
-        </w:rPr>
-        <w:t>nadogradnjama i poboljšanjima (ako ste radili praktični rad).</w:t>
-      </w:r>
-    </w:p>
-    <w:p>
-      <w:pPr>
-        <w:pStyle w:val="Heading1"/>
-        <w:jc w:val="both"/>
-        <w:rPr>
-          <w:lang w:val="hr-HR"/>
-        </w:rPr>
-      </w:pPr>
-      <w:r>
-        <w:rPr>
-          <w:lang w:val="hr-HR"/>
-        </w:rPr>
         <w:t>Literatura</w:t>
       </w:r>
     </w:p>
@@ -1509,14 +1812,12 @@
         <w:rPr>
           <w:sz w:val="18"/>
           <w:szCs w:val="18"/>
-          <w:lang w:val="hr-HR"/>
-        </w:rPr>
-      </w:pPr>
-      <w:r>
-        <w:rPr>
-          <w:sz w:val="18"/>
-          <w:szCs w:val="18"/>
-          <w:lang w:val="hr-HR"/>
+        </w:rPr>
+      </w:pPr>
+      <w:r>
+        <w:rPr>
+          <w:sz w:val="18"/>
+          <w:szCs w:val="18"/>
         </w:rPr>
         <w:t>[1]</w:t>
       </w:r>
@@ -1524,7 +1825,6 @@
         <w:rPr>
           <w:sz w:val="18"/>
           <w:szCs w:val="18"/>
-          <w:lang w:val="hr-HR"/>
         </w:rPr>
         <w:tab/>
       </w:r>
@@ -1532,7 +1832,6 @@
         <w:rPr>
           <w:sz w:val="18"/>
           <w:szCs w:val="18"/>
-          <w:lang w:val="hr-HR"/>
         </w:rPr>
         <w:t xml:space="preserve">Ovo je format stavki u literaturi. Ispod možete naći primjer informacija koje treba </w:t>
       </w:r>
@@ -1540,7 +1839,6 @@
         <w:rPr>
           <w:sz w:val="18"/>
           <w:szCs w:val="18"/>
-          <w:lang w:val="hr-HR"/>
         </w:rPr>
         <w:t xml:space="preserve">popisati </w:t>
       </w:r>
@@ -1548,7 +1846,6 @@
         <w:rPr>
           <w:sz w:val="18"/>
           <w:szCs w:val="18"/>
-          <w:lang w:val="hr-HR"/>
         </w:rPr>
         <w:t xml:space="preserve">u literaturi ako se radi o knjizi [2], članku u časopisu [3], </w:t>
       </w:r>
@@ -1556,7 +1853,6 @@
         <w:rPr>
           <w:sz w:val="18"/>
           <w:szCs w:val="18"/>
-          <w:lang w:val="hr-HR"/>
         </w:rPr>
         <w:t xml:space="preserve">članku u zborniku konferencije [4], patentu [5], tehničkom izvješću [6], </w:t>
       </w:r>
@@ -1564,7 +1860,6 @@
         <w:rPr>
           <w:sz w:val="18"/>
           <w:szCs w:val="18"/>
-          <w:lang w:val="hr-HR"/>
         </w:rPr>
         <w:t>elektroničkoj knjizi [7]</w:t>
       </w:r>
@@ -1572,7 +1867,6 @@
         <w:rPr>
           <w:sz w:val="18"/>
           <w:szCs w:val="18"/>
-          <w:lang w:val="hr-HR"/>
         </w:rPr>
         <w:t xml:space="preserve">, </w:t>
       </w:r>
@@ -1580,7 +1874,6 @@
         <w:rPr>
           <w:sz w:val="18"/>
           <w:szCs w:val="18"/>
-          <w:lang w:val="hr-HR"/>
         </w:rPr>
         <w:t xml:space="preserve">te </w:t>
       </w:r>
@@ -1588,7 +1881,6 @@
         <w:rPr>
           <w:sz w:val="18"/>
           <w:szCs w:val="18"/>
-          <w:lang w:val="hr-HR"/>
         </w:rPr>
         <w:t>elektroničkim priručnicima i izvješćima [8]</w:t>
       </w:r>
@@ -1596,7 +1888,6 @@
         <w:rPr>
           <w:sz w:val="18"/>
           <w:szCs w:val="18"/>
-          <w:lang w:val="hr-HR"/>
         </w:rPr>
         <w:t xml:space="preserve">. Ako neke informacije o određenom izvoru ne možete naći, </w:t>
       </w:r>
@@ -1604,7 +1895,6 @@
         <w:rPr>
           <w:sz w:val="18"/>
           <w:szCs w:val="18"/>
-          <w:lang w:val="hr-HR"/>
         </w:rPr>
         <w:t xml:space="preserve">kao </w:t>
       </w:r>
@@ -1612,7 +1902,6 @@
         <w:rPr>
           <w:sz w:val="18"/>
           <w:szCs w:val="18"/>
-          <w:lang w:val="hr-HR"/>
         </w:rPr>
         <w:t>npr. datum objave elektron</w:t>
       </w:r>
@@ -1620,7 +1909,6 @@
         <w:rPr>
           <w:sz w:val="18"/>
           <w:szCs w:val="18"/>
-          <w:lang w:val="hr-HR"/>
         </w:rPr>
         <w:t>ičke</w:t>
       </w:r>
@@ -1628,7 +1916,6 @@
         <w:rPr>
           <w:sz w:val="18"/>
           <w:szCs w:val="18"/>
-          <w:lang w:val="hr-HR"/>
         </w:rPr>
         <w:t xml:space="preserve"> knjige, izostavite ih.</w:t>
       </w:r>
@@ -1636,7 +1923,6 @@
         <w:rPr>
           <w:sz w:val="18"/>
           <w:szCs w:val="18"/>
-          <w:lang w:val="hr-HR"/>
         </w:rPr>
         <w:t xml:space="preserve"> </w:t>
       </w:r>
@@ -1644,7 +1930,6 @@
         <w:rPr>
           <w:sz w:val="18"/>
           <w:szCs w:val="18"/>
-          <w:lang w:val="hr-HR"/>
         </w:rPr>
         <w:t xml:space="preserve">Ako u pretrazi literature naiđete da kao autori djela nisu navedeni </w:t>
       </w:r>
@@ -1652,7 +1937,6 @@
         <w:rPr>
           <w:sz w:val="18"/>
           <w:szCs w:val="18"/>
-          <w:lang w:val="hr-HR"/>
         </w:rPr>
         <w:t>specifični ljudi, već firme, organizacije, ili institucije</w:t>
       </w:r>
@@ -1660,7 +1944,6 @@
         <w:rPr>
           <w:sz w:val="18"/>
           <w:szCs w:val="18"/>
-          <w:lang w:val="hr-HR"/>
         </w:rPr>
         <w:t xml:space="preserve">, onda tako navedite djelo </w:t>
       </w:r>
@@ -1668,7 +1951,6 @@
         <w:rPr>
           <w:sz w:val="18"/>
           <w:szCs w:val="18"/>
-          <w:lang w:val="hr-HR"/>
         </w:rPr>
         <w:t>i u v</w:t>
       </w:r>
@@ -1676,7 +1958,6 @@
         <w:rPr>
           <w:sz w:val="18"/>
           <w:szCs w:val="18"/>
-          <w:lang w:val="hr-HR"/>
         </w:rPr>
         <w:t>ašem popisu literature</w:t>
       </w:r>
@@ -1684,7 +1965,6 @@
         <w:rPr>
           <w:sz w:val="18"/>
           <w:szCs w:val="18"/>
-          <w:lang w:val="hr-HR"/>
         </w:rPr>
         <w:t xml:space="preserve">. </w:t>
       </w:r>
@@ -1693,7 +1973,6 @@
           <w:b/>
           <w:sz w:val="18"/>
           <w:szCs w:val="18"/>
-          <w:lang w:val="hr-HR"/>
         </w:rPr>
         <w:t xml:space="preserve">U literaturi </w:t>
       </w:r>
@@ -1702,7 +1981,6 @@
           <w:b/>
           <w:sz w:val="18"/>
           <w:szCs w:val="18"/>
-          <w:lang w:val="hr-HR"/>
         </w:rPr>
         <w:t xml:space="preserve">treba navesti </w:t>
       </w:r>
@@ -1711,7 +1989,6 @@
           <w:b/>
           <w:sz w:val="18"/>
           <w:szCs w:val="18"/>
-          <w:lang w:val="hr-HR"/>
         </w:rPr>
         <w:t>barem 3 stavke</w:t>
       </w:r>
@@ -1720,7 +1997,6 @@
           <w:b/>
           <w:sz w:val="18"/>
           <w:szCs w:val="18"/>
-          <w:lang w:val="hr-HR"/>
         </w:rPr>
         <w:t xml:space="preserve">, te svaka stavka iz literature treba ujedno biti citirana u tekstu </w:t>
       </w:r>
@@ -1729,7 +2005,6 @@
           <w:b/>
           <w:sz w:val="18"/>
           <w:szCs w:val="18"/>
-          <w:lang w:val="hr-HR"/>
         </w:rPr>
         <w:t>v</w:t>
       </w:r>
@@ -1738,7 +2013,6 @@
           <w:b/>
           <w:sz w:val="18"/>
           <w:szCs w:val="18"/>
-          <w:lang w:val="hr-HR"/>
         </w:rPr>
         <w:t>ašeg seminara.</w:t>
       </w:r>
@@ -1753,14 +2027,12 @@
         <w:rPr>
           <w:sz w:val="18"/>
           <w:szCs w:val="18"/>
-          <w:lang w:val="hr-HR"/>
-        </w:rPr>
-      </w:pPr>
-      <w:r>
-        <w:rPr>
-          <w:sz w:val="18"/>
-          <w:szCs w:val="18"/>
-          <w:lang w:val="hr-HR"/>
+        </w:rPr>
+      </w:pPr>
+      <w:r>
+        <w:rPr>
+          <w:sz w:val="18"/>
+          <w:szCs w:val="18"/>
         </w:rPr>
         <w:t>[2]</w:t>
       </w:r>
@@ -1768,7 +2040,6 @@
         <w:rPr>
           <w:sz w:val="18"/>
           <w:szCs w:val="18"/>
-          <w:lang w:val="hr-HR"/>
         </w:rPr>
         <w:tab/>
         <w:t>S</w:t>
@@ -1777,7 +2048,6 @@
         <w:rPr>
           <w:sz w:val="18"/>
           <w:szCs w:val="18"/>
-          <w:lang w:val="hr-HR"/>
         </w:rPr>
         <w:t>. M. Sze, Physics of Semiconductor Devices, 2nd Edn., Wiley, New York, 1981.</w:t>
       </w:r>
@@ -1792,14 +2062,12 @@
         <w:rPr>
           <w:sz w:val="18"/>
           <w:szCs w:val="18"/>
-          <w:lang w:val="hr-HR"/>
-        </w:rPr>
-      </w:pPr>
-      <w:r>
-        <w:rPr>
-          <w:sz w:val="18"/>
-          <w:szCs w:val="18"/>
-          <w:lang w:val="hr-HR"/>
+        </w:rPr>
+      </w:pPr>
+      <w:r>
+        <w:rPr>
+          <w:sz w:val="18"/>
+          <w:szCs w:val="18"/>
         </w:rPr>
         <w:t>[</w:t>
       </w:r>
@@ -1807,7 +2075,6 @@
         <w:rPr>
           <w:sz w:val="18"/>
           <w:szCs w:val="18"/>
-          <w:lang w:val="hr-HR"/>
         </w:rPr>
         <w:t>3</w:t>
       </w:r>
@@ -1815,7 +2082,6 @@
         <w:rPr>
           <w:sz w:val="18"/>
           <w:szCs w:val="18"/>
-          <w:lang w:val="hr-HR"/>
         </w:rPr>
         <w:t>]</w:t>
       </w:r>
@@ -1823,7 +2089,6 @@
         <w:rPr>
           <w:sz w:val="18"/>
           <w:szCs w:val="18"/>
-          <w:lang w:val="hr-HR"/>
         </w:rPr>
         <w:tab/>
         <w:t>D. S. Lee and J. G. Fossum, “Energy Band Distortion in Highly Doped Silicon”, IEEE Trans</w:t>
@@ -1832,7 +2097,6 @@
         <w:rPr>
           <w:sz w:val="18"/>
           <w:szCs w:val="18"/>
-          <w:lang w:val="hr-HR"/>
         </w:rPr>
         <w:t>actions</w:t>
       </w:r>
@@ -1840,7 +2104,6 @@
         <w:rPr>
           <w:sz w:val="18"/>
           <w:szCs w:val="18"/>
-          <w:lang w:val="hr-HR"/>
         </w:rPr>
         <w:t xml:space="preserve"> on Electron</w:t>
       </w:r>
@@ -1848,7 +2111,6 @@
         <w:rPr>
           <w:sz w:val="18"/>
           <w:szCs w:val="18"/>
-          <w:lang w:val="hr-HR"/>
         </w:rPr>
         <w:t>ic</w:t>
       </w:r>
@@ -1856,7 +2118,6 @@
         <w:rPr>
           <w:sz w:val="18"/>
           <w:szCs w:val="18"/>
-          <w:lang w:val="hr-HR"/>
         </w:rPr>
         <w:t xml:space="preserve"> Devices, vol. 30, p. 626, 1983.</w:t>
       </w:r>
@@ -1877,7 +2138,6 @@
         <w:rPr>
           <w:sz w:val="18"/>
           <w:szCs w:val="18"/>
-          <w:lang w:val="hr-HR"/>
         </w:rPr>
         <w:t>[</w:t>
       </w:r>
@@ -1885,7 +2145,6 @@
         <w:rPr>
           <w:sz w:val="18"/>
           <w:szCs w:val="18"/>
-          <w:lang w:val="hr-HR"/>
         </w:rPr>
         <w:t>4</w:t>
       </w:r>
@@ -1893,7 +2152,6 @@
         <w:rPr>
           <w:sz w:val="18"/>
           <w:szCs w:val="18"/>
-          <w:lang w:val="hr-HR"/>
         </w:rPr>
         <w:t>]</w:t>
       </w:r>
@@ -1901,7 +2159,6 @@
         <w:rPr>
           <w:sz w:val="18"/>
           <w:szCs w:val="18"/>
-          <w:lang w:val="hr-HR"/>
         </w:rPr>
         <w:tab/>
       </w:r>
@@ -2295,155 +2552,83 @@
     </w:p>
     <w:p>
       <w:pPr>
-        <w:pStyle w:val="Heading1"/>
-        <w:jc w:val="both"/>
-        <w:rPr>
-          <w:lang w:val="hr-HR"/>
-        </w:rPr>
-      </w:pPr>
-      <w:r>
-        <w:rPr>
-          <w:lang w:val="hr-HR"/>
-        </w:rPr>
+        <w:pStyle w:val="Naslov1"/>
+        <w:jc w:val="both"/>
+      </w:pPr>
+      <w:r>
         <w:t>Dodatak</w:t>
       </w:r>
     </w:p>
     <w:p>
       <w:pPr>
         <w:jc w:val="both"/>
-        <w:rPr>
-          <w:lang w:val="hr-HR"/>
-        </w:rPr>
-      </w:pPr>
-      <w:r>
-        <w:rPr>
-          <w:lang w:val="hr-HR"/>
-        </w:rPr>
+      </w:pPr>
+      <w:r>
         <w:t>Ovdje je moguće nanizati koliko</w:t>
       </w:r>
       <w:r>
-        <w:rPr>
-          <w:lang w:val="hr-HR"/>
-        </w:rPr>
         <w:t xml:space="preserve"> god</w:t>
       </w:r>
       <w:r>
-        <w:rPr>
-          <w:lang w:val="hr-HR"/>
-        </w:rPr>
         <w:t xml:space="preserve"> </w:t>
       </w:r>
       <w:r>
-        <w:rPr>
-          <w:lang w:val="hr-HR"/>
-        </w:rPr>
         <w:t>je potrebno</w:t>
       </w:r>
       <w:r>
-        <w:rPr>
-          <w:lang w:val="hr-HR"/>
-        </w:rPr>
         <w:t xml:space="preserve"> slika koje su interesantne za uključiti, ali ih ima previše </w:t>
       </w:r>
       <w:r>
-        <w:rPr>
-          <w:lang w:val="hr-HR"/>
-        </w:rPr>
         <w:t xml:space="preserve">da sve budu uvrštene u </w:t>
       </w:r>
       <w:r>
-        <w:rPr>
-          <w:lang w:val="hr-HR"/>
-        </w:rPr>
         <w:t>tekst</w:t>
       </w:r>
       <w:r>
-        <w:rPr>
-          <w:lang w:val="hr-HR"/>
-        </w:rPr>
         <w:t xml:space="preserve"> rada</w:t>
       </w:r>
       <w:r>
-        <w:rPr>
-          <w:lang w:val="hr-HR"/>
-        </w:rPr>
         <w:t xml:space="preserve">. Naime u količini većoj od </w:t>
       </w:r>
       <w:r>
-        <w:rPr>
-          <w:lang w:val="hr-HR"/>
-        </w:rPr>
         <w:t>predviđene u uputama</w:t>
       </w:r>
       <w:r>
-        <w:rPr>
-          <w:lang w:val="hr-HR"/>
-        </w:rPr>
         <w:t xml:space="preserve">, stavljanje </w:t>
       </w:r>
       <w:r>
-        <w:rPr>
-          <w:lang w:val="hr-HR"/>
-        </w:rPr>
         <w:t xml:space="preserve">slika </w:t>
       </w:r>
       <w:r>
-        <w:rPr>
-          <w:lang w:val="hr-HR"/>
-        </w:rPr>
         <w:t xml:space="preserve">u tekst bi </w:t>
       </w:r>
       <w:r>
-        <w:rPr>
-          <w:lang w:val="hr-HR"/>
-        </w:rPr>
         <w:t xml:space="preserve">moglo </w:t>
       </w:r>
       <w:r>
-        <w:rPr>
-          <w:lang w:val="hr-HR"/>
-        </w:rPr>
         <w:t>naruši</w:t>
       </w:r>
       <w:r>
-        <w:rPr>
-          <w:lang w:val="hr-HR"/>
-        </w:rPr>
         <w:t>ti</w:t>
       </w:r>
       <w:r>
-        <w:rPr>
-          <w:lang w:val="hr-HR"/>
-        </w:rPr>
         <w:t xml:space="preserve"> čitljivost rada</w:t>
       </w:r>
       <w:r>
-        <w:rPr>
-          <w:lang w:val="hr-HR"/>
-        </w:rPr>
         <w:t xml:space="preserve">. </w:t>
       </w:r>
       <w:r>
-        <w:rPr>
-          <w:lang w:val="hr-HR"/>
-        </w:rPr>
         <w:t>Kao i u tekstu seminarskog rada, svaka slika u dodatku treba imati naslov i referirati izvor iz kojeg je preuzeta (ako jest preuzeta).</w:t>
       </w:r>
     </w:p>
     <w:p>
       <w:pPr>
         <w:jc w:val="both"/>
-        <w:rPr>
-          <w:lang w:val="hr-HR"/>
-        </w:rPr>
       </w:pPr>
     </w:p>
     <w:p>
       <w:pPr>
         <w:jc w:val="center"/>
-        <w:rPr>
-          <w:lang w:val="hr-HR"/>
-        </w:rPr>
       </w:pPr>
       <w:r>
         <w:rPr>
@@ -2468,7 +2653,7 @@
                     </pic:cNvPicPr>
                   </pic:nvPicPr>
                   <pic:blipFill>
-                    <a:blip r:embed="rId9" cstate="print"/>
+                    <a:blip r:embed="rId10" cstate="print"/>
                     <a:srcRect/>
                     <a:stretch>
                       <a:fillRect/>
@@ -2499,11 +2684,8 @@
     </w:p>
     <w:p>
       <w:pPr>
-        <w:pStyle w:val="Caption"/>
-        <w:jc w:val="both"/>
-        <w:rPr>
-          <w:lang w:val="hr-HR"/>
-        </w:rPr>
+        <w:pStyle w:val="Opisslike"/>
+        <w:jc w:val="both"/>
       </w:pPr>
       <w:r>
         <w:t xml:space="preserve">Slika </w:t>
@@ -2993,7 +3175,7 @@
     <w:lvl w:ilvl="0">
       <w:start w:val="1"/>
       <w:numFmt w:val="decimal"/>
-      <w:pStyle w:val="Heading1"/>
+      <w:pStyle w:val="Naslov1"/>
       <w:lvlText w:val="%1"/>
       <w:lvlJc w:val="left"/>
       <w:pPr>
@@ -3006,7 +3188,7 @@
     <w:lvl w:ilvl="1">
       <w:start w:val="1"/>
       <w:numFmt w:val="decimal"/>
-      <w:pStyle w:val="Heading2"/>
+      <w:pStyle w:val="Naslov2"/>
       <w:lvlText w:val="%1.%2"/>
       <w:lvlJc w:val="left"/>
       <w:pPr>
@@ -3019,7 +3201,7 @@
     <w:lvl w:ilvl="2">
       <w:start w:val="1"/>
       <w:numFmt w:val="decimal"/>
-      <w:pStyle w:val="Heading3"/>
+      <w:pStyle w:val="Naslov3"/>
       <w:lvlText w:val="%1.%2.%3"/>
       <w:lvlJc w:val="left"/>
       <w:pPr>
@@ -3032,7 +3214,7 @@
     <w:lvl w:ilvl="3">
       <w:start w:val="1"/>
       <w:numFmt w:val="decimal"/>
-      <w:pStyle w:val="Heading4"/>
+      <w:pStyle w:val="Naslov4"/>
       <w:lvlText w:val="%1.%2.%3.%4"/>
       <w:lvlJc w:val="left"/>
       <w:pPr>
@@ -3045,7 +3227,7 @@
     <w:lvl w:ilvl="4">
       <w:start w:val="1"/>
       <w:numFmt w:val="decimal"/>
-      <w:pStyle w:val="Heading5"/>
+      <w:pStyle w:val="Naslov5"/>
       <w:lvlText w:val="%1.%2.%3.%4.%5"/>
       <w:lvlJc w:val="left"/>
       <w:pPr>
@@ -3058,7 +3240,7 @@
     <w:lvl w:ilvl="5">
       <w:start w:val="1"/>
       <w:numFmt w:val="decimal"/>
-      <w:pStyle w:val="Heading6"/>
+      <w:pStyle w:val="Naslov6"/>
       <w:lvlText w:val="%1.%2.%3.%4.%5.%6"/>
       <w:lvlJc w:val="left"/>
       <w:pPr>
@@ -3071,7 +3253,7 @@
     <w:lvl w:ilvl="6">
       <w:start w:val="1"/>
       <w:numFmt w:val="decimal"/>
-      <w:pStyle w:val="Heading7"/>
+      <w:pStyle w:val="Naslov7"/>
       <w:lvlText w:val="%1.%2.%3.%4.%5.%6.%7"/>
       <w:lvlJc w:val="left"/>
       <w:pPr>
@@ -3084,7 +3266,7 @@
     <w:lvl w:ilvl="7">
       <w:start w:val="1"/>
       <w:numFmt w:val="decimal"/>
-      <w:pStyle w:val="Heading8"/>
+      <w:pStyle w:val="Naslov8"/>
       <w:lvlText w:val="%1.%2.%3.%4.%5.%6.%7.%8"/>
       <w:lvlJc w:val="left"/>
       <w:pPr>
@@ -3097,7 +3279,7 @@
     <w:lvl w:ilvl="8">
       <w:start w:val="1"/>
       <w:numFmt w:val="decimal"/>
-      <w:pStyle w:val="Heading9"/>
+      <w:pStyle w:val="Naslov9"/>
       <w:lvlText w:val="%1.%2.%3.%4.%5.%6.%7.%8.%9"/>
       <w:lvlJc w:val="left"/>
       <w:pPr>
@@ -3669,14 +3851,14 @@
     <w:rPr>
       <w:sz w:val="22"/>
       <w:szCs w:val="24"/>
-      <w:lang w:bidi="en-US"/>
-    </w:rPr>
-  </w:style>
-  <w:style w:type="paragraph" w:styleId="Heading1">
+      <w:lang w:val="hr-HR" w:bidi="en-US"/>
+    </w:rPr>
+  </w:style>
+  <w:style w:type="paragraph" w:styleId="Naslov1">
     <w:name w:val="heading 1"/>
     <w:basedOn w:val="Normal"/>
     <w:next w:val="Normal"/>
-    <w:link w:val="Heading1Char"/>
+    <w:link w:val="Naslov1Char"/>
     <w:uiPriority w:val="9"/>
     <w:qFormat/>
     <w:rsid w:val="00053C9B"/>
@@ -3697,11 +3879,11 @@
       <w:szCs w:val="22"/>
     </w:rPr>
   </w:style>
-  <w:style w:type="paragraph" w:styleId="Heading2">
+  <w:style w:type="paragraph" w:styleId="Naslov2">
     <w:name w:val="heading 2"/>
     <w:basedOn w:val="Normal"/>
     <w:next w:val="Normal"/>
-    <w:link w:val="Heading2Char"/>
+    <w:link w:val="Naslov2Char"/>
     <w:uiPriority w:val="9"/>
     <w:unhideWhenUsed/>
     <w:qFormat/>
@@ -3724,11 +3906,11 @@
       <w:szCs w:val="28"/>
     </w:rPr>
   </w:style>
-  <w:style w:type="paragraph" w:styleId="Heading3">
+  <w:style w:type="paragraph" w:styleId="Naslov3">
     <w:name w:val="heading 3"/>
     <w:basedOn w:val="Normal"/>
     <w:next w:val="Normal"/>
-    <w:link w:val="Heading3Char"/>
+    <w:link w:val="Naslov3Char"/>
     <w:uiPriority w:val="9"/>
     <w:unhideWhenUsed/>
     <w:qFormat/>
@@ -3749,11 +3931,11 @@
       <w:szCs w:val="26"/>
     </w:rPr>
   </w:style>
-  <w:style w:type="paragraph" w:styleId="Heading4">
+  <w:style w:type="paragraph" w:styleId="Naslov4">
     <w:name w:val="heading 4"/>
     <w:basedOn w:val="Normal"/>
     <w:next w:val="Normal"/>
-    <w:link w:val="Heading4Char"/>
+    <w:link w:val="Naslov4Char"/>
     <w:uiPriority w:val="9"/>
     <w:unhideWhenUsed/>
     <w:qFormat/>
@@ -3774,11 +3956,11 @@
       <w:szCs w:val="28"/>
     </w:rPr>
   </w:style>
-  <w:style w:type="paragraph" w:styleId="Heading5">
+  <w:style w:type="paragraph" w:styleId="Naslov5">
     <w:name w:val="heading 5"/>
     <w:basedOn w:val="Normal"/>
     <w:next w:val="Normal"/>
-    <w:link w:val="Heading5Char"/>
+    <w:link w:val="Naslov5Char"/>
     <w:uiPriority w:val="9"/>
     <w:unhideWhenUsed/>
     <w:qFormat/>
@@ -3800,11 +3982,11 @@
       <w:szCs w:val="26"/>
     </w:rPr>
   </w:style>
-  <w:style w:type="paragraph" w:styleId="Heading6">
+  <w:style w:type="paragraph" w:styleId="Naslov6">
     <w:name w:val="heading 6"/>
     <w:basedOn w:val="Normal"/>
     <w:next w:val="Normal"/>
-    <w:link w:val="Heading6Char"/>
+    <w:link w:val="Naslov6Char"/>
     <w:uiPriority w:val="9"/>
     <w:unhideWhenUsed/>
     <w:qFormat/>
@@ -3823,11 +4005,11 @@
       <w:szCs w:val="22"/>
     </w:rPr>
   </w:style>
-  <w:style w:type="paragraph" w:styleId="Heading7">
+  <w:style w:type="paragraph" w:styleId="Naslov7">
     <w:name w:val="heading 7"/>
     <w:basedOn w:val="Normal"/>
     <w:next w:val="Normal"/>
-    <w:link w:val="Heading7Char"/>
+    <w:link w:val="Naslov7Char"/>
     <w:uiPriority w:val="9"/>
     <w:unhideWhenUsed/>
     <w:qFormat/>
@@ -3841,11 +4023,11 @@
       <w:outlineLvl w:val="6"/>
     </w:pPr>
   </w:style>
-  <w:style w:type="paragraph" w:styleId="Heading8">
+  <w:style w:type="paragraph" w:styleId="Naslov8">
     <w:name w:val="heading 8"/>
     <w:basedOn w:val="Normal"/>
     <w:next w:val="Normal"/>
-    <w:link w:val="Heading8Char"/>
+    <w:link w:val="Naslov8Char"/>
     <w:uiPriority w:val="9"/>
     <w:unhideWhenUsed/>
     <w:qFormat/>
@@ -3863,11 +4045,11 @@
       <w:iCs/>
     </w:rPr>
   </w:style>
-  <w:style w:type="paragraph" w:styleId="Heading9">
+  <w:style w:type="paragraph" w:styleId="Naslov9">
     <w:name w:val="heading 9"/>
     <w:basedOn w:val="Normal"/>
     <w:next w:val="Normal"/>
-    <w:link w:val="Heading9Char"/>
+    <w:link w:val="Naslov9Char"/>
     <w:uiPriority w:val="9"/>
     <w:unhideWhenUsed/>
     <w:qFormat/>
@@ -3884,13 +4066,13 @@
       <w:szCs w:val="22"/>
     </w:rPr>
   </w:style>
-  <w:style w:type="character" w:default="1" w:styleId="DefaultParagraphFont">
+  <w:style w:type="character" w:default="1" w:styleId="Zadanifontodlomka">
     <w:name w:val="Default Paragraph Font"/>
     <w:uiPriority w:val="1"/>
     <w:semiHidden/>
     <w:unhideWhenUsed/>
   </w:style>
-  <w:style w:type="table" w:default="1" w:styleId="TableNormal">
+  <w:style w:type="table" w:default="1" w:styleId="Obinatablica">
     <w:name w:val="Normal Table"/>
     <w:uiPriority w:val="99"/>
     <w:semiHidden/>
@@ -3905,22 +4087,22 @@
       </w:tblCellMar>
     </w:tblPr>
   </w:style>
-  <w:style w:type="numbering" w:default="1" w:styleId="NoList">
+  <w:style w:type="numbering" w:default="1" w:styleId="Bezpopisa">
     <w:name w:val="No List"/>
     <w:uiPriority w:val="99"/>
     <w:semiHidden/>
     <w:unhideWhenUsed/>
   </w:style>
-  <w:style w:type="character" w:styleId="EndnoteReference">
+  <w:style w:type="character" w:styleId="Referencakrajnjebiljeke">
     <w:name w:val="endnote reference"/>
-    <w:basedOn w:val="DefaultParagraphFont"/>
+    <w:basedOn w:val="Zadanifontodlomka"/>
     <w:semiHidden/>
     <w:rsid w:val="00F34FD3"/>
     <w:rPr>
       <w:vertAlign w:val="superscript"/>
     </w:rPr>
   </w:style>
-  <w:style w:type="paragraph" w:styleId="Header">
+  <w:style w:type="paragraph" w:styleId="Zaglavlje">
     <w:name w:val="header"/>
     <w:basedOn w:val="Normal"/>
     <w:rsid w:val="00F34FD3"/>
@@ -3931,9 +4113,9 @@
       </w:tabs>
     </w:pPr>
   </w:style>
-  <w:style w:type="character" w:styleId="FootnoteReference">
+  <w:style w:type="character" w:styleId="Referencafusnote">
     <w:name w:val="footnote reference"/>
-    <w:basedOn w:val="DefaultParagraphFont"/>
+    <w:basedOn w:val="Zadanifontodlomka"/>
     <w:semiHidden/>
     <w:rsid w:val="00F34FD3"/>
     <w:rPr>
@@ -3942,13 +4124,13 @@
       <w:szCs w:val="16"/>
     </w:rPr>
   </w:style>
-  <w:style w:type="paragraph" w:styleId="FootnoteText">
+  <w:style w:type="paragraph" w:styleId="Tekstfusnote">
     <w:name w:val="footnote text"/>
     <w:basedOn w:val="Normal"/>
     <w:semiHidden/>
     <w:rsid w:val="00F34FD3"/>
   </w:style>
-  <w:style w:type="paragraph" w:styleId="NormalIndent">
+  <w:style w:type="paragraph" w:styleId="Obinouvueno">
     <w:name w:val="Normal Indent"/>
     <w:basedOn w:val="Normal"/>
     <w:next w:val="Normal"/>
@@ -3957,7 +4139,7 @@
       <w:ind w:left="720"/>
     </w:pPr>
   </w:style>
-  <w:style w:type="paragraph" w:customStyle="1" w:styleId="Naslov1">
+  <w:style w:type="paragraph" w:customStyle="1" w:styleId="Naslov10">
     <w:name w:val="Naslov1"/>
     <w:basedOn w:val="Normal"/>
     <w:rsid w:val="00F34FD3"/>
@@ -4095,7 +4277,7 @@
   </w:style>
   <w:style w:type="paragraph" w:customStyle="1" w:styleId="Naslova">
     <w:name w:val="Naslov a"/>
-    <w:basedOn w:val="Naslov1"/>
+    <w:basedOn w:val="Naslov10"/>
     <w:rsid w:val="00F34FD3"/>
     <w:rPr>
       <w:rFonts w:ascii="CG Times (W1)" w:hAnsi="CG Times (W1)"/>
@@ -4193,19 +4375,19 @@
       <w:spacing w:after="0"/>
     </w:pPr>
   </w:style>
-  <w:style w:type="character" w:styleId="Hyperlink">
+  <w:style w:type="character" w:styleId="Hiperveza">
     <w:name w:val="Hyperlink"/>
-    <w:basedOn w:val="DefaultParagraphFont"/>
+    <w:basedOn w:val="Zadanifontodlomka"/>
     <w:rsid w:val="00F34FD3"/>
     <w:rPr>
       <w:color w:val="0000FF"/>
       <w:u w:val="single"/>
     </w:rPr>
   </w:style>
-  <w:style w:type="paragraph" w:styleId="DocumentMap">
+  <w:style w:type="paragraph" w:styleId="Kartadokumenta">
     <w:name w:val="Document Map"/>
     <w:basedOn w:val="Normal"/>
-    <w:link w:val="DocumentMapChar"/>
+    <w:link w:val="KartadokumentaChar"/>
     <w:rsid w:val="00B64F47"/>
     <w:rPr>
       <w:rFonts w:ascii="Tahoma" w:hAnsi="Tahoma" w:cs="Tahoma"/>
@@ -4213,10 +4395,10 @@
       <w:szCs w:val="16"/>
     </w:rPr>
   </w:style>
-  <w:style w:type="character" w:customStyle="1" w:styleId="DocumentMapChar">
-    <w:name w:val="Document Map Char"/>
-    <w:basedOn w:val="DefaultParagraphFont"/>
-    <w:link w:val="DocumentMap"/>
+  <w:style w:type="character" w:customStyle="1" w:styleId="KartadokumentaChar">
+    <w:name w:val="Karta dokumenta Char"/>
+    <w:basedOn w:val="Zadanifontodlomka"/>
+    <w:link w:val="Kartadokumenta"/>
     <w:rsid w:val="00B64F47"/>
     <w:rPr>
       <w:rFonts w:ascii="Tahoma" w:hAnsi="Tahoma" w:cs="Tahoma"/>
@@ -4240,10 +4422,10 @@
       <w:szCs w:val="24"/>
     </w:rPr>
   </w:style>
-  <w:style w:type="character" w:customStyle="1" w:styleId="Heading1Char">
-    <w:name w:val="Heading 1 Char"/>
-    <w:basedOn w:val="DefaultParagraphFont"/>
-    <w:link w:val="Heading1"/>
+  <w:style w:type="character" w:customStyle="1" w:styleId="Naslov1Char">
+    <w:name w:val="Naslov 1 Char"/>
+    <w:basedOn w:val="Zadanifontodlomka"/>
+    <w:link w:val="Naslov1"/>
     <w:uiPriority w:val="9"/>
     <w:rsid w:val="00053C9B"/>
     <w:rPr>
@@ -4254,10 +4436,10 @@
       <w:sz w:val="32"/>
     </w:rPr>
   </w:style>
-  <w:style w:type="character" w:customStyle="1" w:styleId="Heading2Char">
-    <w:name w:val="Heading 2 Char"/>
-    <w:basedOn w:val="DefaultParagraphFont"/>
-    <w:link w:val="Heading2"/>
+  <w:style w:type="character" w:customStyle="1" w:styleId="Naslov2Char">
+    <w:name w:val="Naslov 2 Char"/>
+    <w:basedOn w:val="Zadanifontodlomka"/>
+    <w:link w:val="Naslov2"/>
     <w:uiPriority w:val="9"/>
     <w:rsid w:val="00053C9B"/>
     <w:rPr>
@@ -4270,10 +4452,10 @@
       <w:szCs w:val="28"/>
     </w:rPr>
   </w:style>
-  <w:style w:type="character" w:customStyle="1" w:styleId="Heading3Char">
-    <w:name w:val="Heading 3 Char"/>
-    <w:basedOn w:val="DefaultParagraphFont"/>
-    <w:link w:val="Heading3"/>
+  <w:style w:type="character" w:customStyle="1" w:styleId="Naslov3Char">
+    <w:name w:val="Naslov 3 Char"/>
+    <w:basedOn w:val="Zadanifontodlomka"/>
+    <w:link w:val="Naslov3"/>
     <w:uiPriority w:val="9"/>
     <w:rsid w:val="00053C9B"/>
     <w:rPr>
@@ -4284,10 +4466,10 @@
       <w:szCs w:val="26"/>
     </w:rPr>
   </w:style>
-  <w:style w:type="character" w:customStyle="1" w:styleId="Heading4Char">
-    <w:name w:val="Heading 4 Char"/>
-    <w:basedOn w:val="DefaultParagraphFont"/>
-    <w:link w:val="Heading4"/>
+  <w:style w:type="character" w:customStyle="1" w:styleId="Naslov4Char">
+    <w:name w:val="Naslov 4 Char"/>
+    <w:basedOn w:val="Zadanifontodlomka"/>
+    <w:link w:val="Naslov4"/>
     <w:uiPriority w:val="9"/>
     <w:rsid w:val="00D45691"/>
     <w:rPr>
@@ -4298,10 +4480,10 @@
       <w:szCs w:val="28"/>
     </w:rPr>
   </w:style>
-  <w:style w:type="character" w:customStyle="1" w:styleId="Heading5Char">
-    <w:name w:val="Heading 5 Char"/>
-    <w:basedOn w:val="DefaultParagraphFont"/>
-    <w:link w:val="Heading5"/>
+  <w:style w:type="character" w:customStyle="1" w:styleId="Naslov5Char">
+    <w:name w:val="Naslov 5 Char"/>
+    <w:basedOn w:val="Zadanifontodlomka"/>
+    <w:link w:val="Naslov5"/>
     <w:uiPriority w:val="9"/>
     <w:rsid w:val="00D45691"/>
     <w:rPr>
@@ -4314,10 +4496,10 @@
       <w:szCs w:val="26"/>
     </w:rPr>
   </w:style>
-  <w:style w:type="character" w:customStyle="1" w:styleId="Heading6Char">
-    <w:name w:val="Heading 6 Char"/>
-    <w:basedOn w:val="DefaultParagraphFont"/>
-    <w:link w:val="Heading6"/>
+  <w:style w:type="character" w:customStyle="1" w:styleId="Naslov6Char">
+    <w:name w:val="Naslov 6 Char"/>
+    <w:basedOn w:val="Zadanifontodlomka"/>
+    <w:link w:val="Naslov6"/>
     <w:uiPriority w:val="9"/>
     <w:rsid w:val="00D45691"/>
     <w:rPr>
@@ -4326,10 +4508,10 @@
       <w:bCs/>
     </w:rPr>
   </w:style>
-  <w:style w:type="character" w:customStyle="1" w:styleId="Heading7Char">
-    <w:name w:val="Heading 7 Char"/>
-    <w:basedOn w:val="DefaultParagraphFont"/>
-    <w:link w:val="Heading7"/>
+  <w:style w:type="character" w:customStyle="1" w:styleId="Naslov7Char">
+    <w:name w:val="Naslov 7 Char"/>
+    <w:basedOn w:val="Zadanifontodlomka"/>
+    <w:link w:val="Naslov7"/>
     <w:uiPriority w:val="9"/>
     <w:rsid w:val="00D45691"/>
     <w:rPr>
@@ -4338,10 +4520,10 @@
       <w:szCs w:val="24"/>
     </w:rPr>
   </w:style>
-  <w:style w:type="character" w:customStyle="1" w:styleId="Heading8Char">
-    <w:name w:val="Heading 8 Char"/>
-    <w:basedOn w:val="DefaultParagraphFont"/>
-    <w:link w:val="Heading8"/>
+  <w:style w:type="character" w:customStyle="1" w:styleId="Naslov8Char">
+    <w:name w:val="Naslov 8 Char"/>
+    <w:basedOn w:val="Zadanifontodlomka"/>
+    <w:link w:val="Naslov8"/>
     <w:uiPriority w:val="9"/>
     <w:rsid w:val="00D45691"/>
     <w:rPr>
@@ -4352,17 +4534,17 @@
       <w:szCs w:val="24"/>
     </w:rPr>
   </w:style>
-  <w:style w:type="character" w:customStyle="1" w:styleId="Heading9Char">
-    <w:name w:val="Heading 9 Char"/>
-    <w:basedOn w:val="DefaultParagraphFont"/>
-    <w:link w:val="Heading9"/>
+  <w:style w:type="character" w:customStyle="1" w:styleId="Naslov9Char">
+    <w:name w:val="Naslov 9 Char"/>
+    <w:basedOn w:val="Zadanifontodlomka"/>
+    <w:link w:val="Naslov9"/>
     <w:uiPriority w:val="9"/>
     <w:rsid w:val="00053C9B"/>
     <w:rPr>
       <w:rFonts w:eastAsia="Times New Roman" w:cs="Times New Roman"/>
     </w:rPr>
   </w:style>
-  <w:style w:type="paragraph" w:styleId="Caption">
+  <w:style w:type="paragraph" w:styleId="Opisslike">
     <w:name w:val="caption"/>
     <w:basedOn w:val="Normal"/>
     <w:next w:val="Normal"/>
@@ -4376,11 +4558,11 @@
       <w:szCs w:val="18"/>
     </w:rPr>
   </w:style>
-  <w:style w:type="paragraph" w:styleId="Title">
+  <w:style w:type="paragraph" w:styleId="Naslov">
     <w:name w:val="Title"/>
     <w:basedOn w:val="Normal"/>
     <w:next w:val="Normal"/>
-    <w:link w:val="TitleChar"/>
+    <w:link w:val="NaslovChar"/>
     <w:uiPriority w:val="10"/>
     <w:qFormat/>
     <w:rsid w:val="00053C9B"/>
@@ -4397,10 +4579,10 @@
       <w:szCs w:val="32"/>
     </w:rPr>
   </w:style>
-  <w:style w:type="character" w:customStyle="1" w:styleId="TitleChar">
-    <w:name w:val="Title Char"/>
-    <w:basedOn w:val="DefaultParagraphFont"/>
-    <w:link w:val="Title"/>
+  <w:style w:type="character" w:customStyle="1" w:styleId="NaslovChar">
+    <w:name w:val="Naslov Char"/>
+    <w:basedOn w:val="Zadanifontodlomka"/>
+    <w:link w:val="Naslov"/>
     <w:uiPriority w:val="10"/>
     <w:rsid w:val="00053C9B"/>
     <w:rPr>
@@ -4412,11 +4594,11 @@
       <w:szCs w:val="32"/>
     </w:rPr>
   </w:style>
-  <w:style w:type="paragraph" w:styleId="Subtitle">
+  <w:style w:type="paragraph" w:styleId="Podnaslov">
     <w:name w:val="Subtitle"/>
     <w:basedOn w:val="Normal"/>
     <w:next w:val="Normal"/>
-    <w:link w:val="SubtitleChar"/>
+    <w:link w:val="PodnaslovChar"/>
     <w:uiPriority w:val="11"/>
     <w:qFormat/>
     <w:rsid w:val="00053C9B"/>
@@ -4429,10 +4611,10 @@
       <w:b/>
     </w:rPr>
   </w:style>
-  <w:style w:type="character" w:customStyle="1" w:styleId="SubtitleChar">
-    <w:name w:val="Subtitle Char"/>
-    <w:basedOn w:val="DefaultParagraphFont"/>
-    <w:link w:val="Subtitle"/>
+  <w:style w:type="character" w:customStyle="1" w:styleId="PodnaslovChar">
+    <w:name w:val="Podnaslov Char"/>
+    <w:basedOn w:val="Zadanifontodlomka"/>
+    <w:link w:val="Podnaslov"/>
     <w:uiPriority w:val="11"/>
     <w:rsid w:val="00053C9B"/>
     <w:rPr>
@@ -4442,9 +4624,9 @@
       <w:szCs w:val="24"/>
     </w:rPr>
   </w:style>
-  <w:style w:type="character" w:styleId="Strong">
+  <w:style w:type="character" w:styleId="Naglaeno">
     <w:name w:val="Strong"/>
-    <w:basedOn w:val="DefaultParagraphFont"/>
+    <w:basedOn w:val="Zadanifontodlomka"/>
     <w:uiPriority w:val="22"/>
     <w:qFormat/>
     <w:rsid w:val="00D45691"/>
@@ -4453,9 +4635,9 @@
       <w:bCs/>
     </w:rPr>
   </w:style>
-  <w:style w:type="character" w:styleId="Emphasis">
+  <w:style w:type="character" w:styleId="Istaknuto">
     <w:name w:val="Emphasis"/>
-    <w:basedOn w:val="DefaultParagraphFont"/>
+    <w:basedOn w:val="Zadanifontodlomka"/>
     <w:uiPriority w:val="20"/>
     <w:qFormat/>
     <w:rsid w:val="00D45691"/>
@@ -4466,10 +4648,10 @@
       <w:iCs/>
     </w:rPr>
   </w:style>
-  <w:style w:type="paragraph" w:styleId="NoSpacing">
+  <w:style w:type="paragraph" w:styleId="Bezproreda">
     <w:name w:val="No Spacing"/>
     <w:basedOn w:val="Normal"/>
-    <w:link w:val="NoSpacingChar"/>
+    <w:link w:val="BezproredaChar"/>
     <w:uiPriority w:val="1"/>
     <w:qFormat/>
     <w:rsid w:val="00D45691"/>
@@ -4477,10 +4659,10 @@
       <w:szCs w:val="32"/>
     </w:rPr>
   </w:style>
-  <w:style w:type="character" w:customStyle="1" w:styleId="NoSpacingChar">
-    <w:name w:val="No Spacing Char"/>
-    <w:basedOn w:val="DefaultParagraphFont"/>
-    <w:link w:val="NoSpacing"/>
+  <w:style w:type="character" w:customStyle="1" w:styleId="BezproredaChar">
+    <w:name w:val="Bez proreda Char"/>
+    <w:basedOn w:val="Zadanifontodlomka"/>
+    <w:link w:val="Bezproreda"/>
     <w:uiPriority w:val="1"/>
     <w:rsid w:val="00D45691"/>
     <w:rPr>
@@ -4488,7 +4670,7 @@
       <w:szCs w:val="32"/>
     </w:rPr>
   </w:style>
-  <w:style w:type="paragraph" w:styleId="ListParagraph">
+  <w:style w:type="paragraph" w:styleId="Odlomakpopisa">
     <w:name w:val="List Paragraph"/>
     <w:basedOn w:val="Normal"/>
     <w:uiPriority w:val="34"/>
@@ -4499,11 +4681,11 @@
       <w:contextualSpacing/>
     </w:pPr>
   </w:style>
-  <w:style w:type="paragraph" w:styleId="Quote">
+  <w:style w:type="paragraph" w:styleId="Citat">
     <w:name w:val="Quote"/>
     <w:basedOn w:val="Normal"/>
     <w:next w:val="Normal"/>
-    <w:link w:val="QuoteChar"/>
+    <w:link w:val="CitatChar"/>
     <w:uiPriority w:val="29"/>
     <w:qFormat/>
     <w:rsid w:val="00D45691"/>
@@ -4511,10 +4693,10 @@
       <w:i/>
     </w:rPr>
   </w:style>
-  <w:style w:type="character" w:customStyle="1" w:styleId="QuoteChar">
-    <w:name w:val="Quote Char"/>
-    <w:basedOn w:val="DefaultParagraphFont"/>
-    <w:link w:val="Quote"/>
+  <w:style w:type="character" w:customStyle="1" w:styleId="CitatChar">
+    <w:name w:val="Citat Char"/>
+    <w:basedOn w:val="Zadanifontodlomka"/>
+    <w:link w:val="Citat"/>
     <w:uiPriority w:val="29"/>
     <w:rsid w:val="00D45691"/>
     <w:rPr>
@@ -4524,11 +4706,11 @@
       <w:szCs w:val="24"/>
     </w:rPr>
   </w:style>
-  <w:style w:type="paragraph" w:styleId="IntenseQuote">
+  <w:style w:type="paragraph" w:styleId="Naglaencitat">
     <w:name w:val="Intense Quote"/>
     <w:basedOn w:val="Normal"/>
     <w:next w:val="Normal"/>
-    <w:link w:val="IntenseQuoteChar"/>
+    <w:link w:val="NaglaencitatChar"/>
     <w:uiPriority w:val="30"/>
     <w:qFormat/>
     <w:rsid w:val="00D45691"/>
@@ -4541,10 +4723,10 @@
       <w:szCs w:val="22"/>
     </w:rPr>
   </w:style>
-  <w:style w:type="character" w:customStyle="1" w:styleId="IntenseQuoteChar">
-    <w:name w:val="Intense Quote Char"/>
-    <w:basedOn w:val="DefaultParagraphFont"/>
-    <w:link w:val="IntenseQuote"/>
+  <w:style w:type="character" w:customStyle="1" w:styleId="NaglaencitatChar">
+    <w:name w:val="Naglašen citat Char"/>
+    <w:basedOn w:val="Zadanifontodlomka"/>
+    <w:link w:val="Naglaencitat"/>
     <w:uiPriority w:val="30"/>
     <w:rsid w:val="00D45691"/>
     <w:rPr>
@@ -4554,7 +4736,7 @@
       <w:sz w:val="24"/>
     </w:rPr>
   </w:style>
-  <w:style w:type="character" w:styleId="SubtleEmphasis">
+  <w:style w:type="character" w:styleId="Neupadljivoisticanje">
     <w:name w:val="Subtle Emphasis"/>
     <w:uiPriority w:val="19"/>
     <w:qFormat/>
@@ -4564,9 +4746,9 @@
       <w:color w:val="5A5A5A"/>
     </w:rPr>
   </w:style>
-  <w:style w:type="character" w:styleId="IntenseEmphasis">
+  <w:style w:type="character" w:styleId="Jakoisticanje">
     <w:name w:val="Intense Emphasis"/>
-    <w:basedOn w:val="DefaultParagraphFont"/>
+    <w:basedOn w:val="Zadanifontodlomka"/>
     <w:uiPriority w:val="21"/>
     <w:qFormat/>
     <w:rsid w:val="00D45691"/>
@@ -4578,9 +4760,9 @@
       <w:u w:val="single"/>
     </w:rPr>
   </w:style>
-  <w:style w:type="character" w:styleId="SubtleReference">
+  <w:style w:type="character" w:styleId="Neupadljivareferenca">
     <w:name w:val="Subtle Reference"/>
-    <w:basedOn w:val="DefaultParagraphFont"/>
+    <w:basedOn w:val="Zadanifontodlomka"/>
     <w:uiPriority w:val="31"/>
     <w:qFormat/>
     <w:rsid w:val="00D45691"/>
@@ -4590,9 +4772,9 @@
       <w:u w:val="single"/>
     </w:rPr>
   </w:style>
-  <w:style w:type="character" w:styleId="IntenseReference">
+  <w:style w:type="character" w:styleId="Istaknutareferenca">
     <w:name w:val="Intense Reference"/>
-    <w:basedOn w:val="DefaultParagraphFont"/>
+    <w:basedOn w:val="Zadanifontodlomka"/>
     <w:uiPriority w:val="32"/>
     <w:qFormat/>
     <w:rsid w:val="00D45691"/>
@@ -4602,9 +4784,9 @@
       <w:u w:val="single"/>
     </w:rPr>
   </w:style>
-  <w:style w:type="character" w:styleId="BookTitle">
+  <w:style w:type="character" w:styleId="Naslovknjige">
     <w:name w:val="Book Title"/>
-    <w:basedOn w:val="DefaultParagraphFont"/>
+    <w:basedOn w:val="Zadanifontodlomka"/>
     <w:uiPriority w:val="33"/>
     <w:qFormat/>
     <w:rsid w:val="00D45691"/>
@@ -4616,9 +4798,9 @@
       <w:szCs w:val="24"/>
     </w:rPr>
   </w:style>
-  <w:style w:type="paragraph" w:styleId="TOCHeading">
+  <w:style w:type="paragraph" w:styleId="TOCNaslov">
     <w:name w:val="TOC Heading"/>
-    <w:basedOn w:val="Heading1"/>
+    <w:basedOn w:val="Naslov1"/>
     <w:next w:val="Normal"/>
     <w:uiPriority w:val="39"/>
     <w:semiHidden/>
@@ -4629,10 +4811,10 @@
       <w:outlineLvl w:val="9"/>
     </w:pPr>
   </w:style>
-  <w:style w:type="paragraph" w:styleId="BalloonText">
+  <w:style w:type="paragraph" w:styleId="Tekstbalonia">
     <w:name w:val="Balloon Text"/>
     <w:basedOn w:val="Normal"/>
-    <w:link w:val="BalloonTextChar"/>
+    <w:link w:val="TekstbaloniaChar"/>
     <w:rsid w:val="009E23EC"/>
     <w:pPr>
       <w:spacing w:before="0"/>
@@ -4643,10 +4825,10 @@
       <w:szCs w:val="16"/>
     </w:rPr>
   </w:style>
-  <w:style w:type="character" w:customStyle="1" w:styleId="BalloonTextChar">
-    <w:name w:val="Balloon Text Char"/>
-    <w:basedOn w:val="DefaultParagraphFont"/>
-    <w:link w:val="BalloonText"/>
+  <w:style w:type="character" w:customStyle="1" w:styleId="TekstbaloniaChar">
+    <w:name w:val="Tekst balončića Char"/>
+    <w:basedOn w:val="Zadanifontodlomka"/>
+    <w:link w:val="Tekstbalonia"/>
     <w:rsid w:val="009E23EC"/>
     <w:rPr>
       <w:rFonts w:ascii="Tahoma" w:hAnsi="Tahoma" w:cs="Tahoma"/>
@@ -4655,10 +4837,10 @@
       <w:lang w:bidi="en-US"/>
     </w:rPr>
   </w:style>
-  <w:style w:type="paragraph" w:styleId="Footer">
+  <w:style w:type="paragraph" w:styleId="Podnoje">
     <w:name w:val="footer"/>
     <w:basedOn w:val="Normal"/>
-    <w:link w:val="FooterChar"/>
+    <w:link w:val="PodnojeChar"/>
     <w:uiPriority w:val="99"/>
     <w:rsid w:val="00195FB2"/>
     <w:pPr>
@@ -4669,16 +4851,26 @@
       <w:spacing w:before="0"/>
     </w:pPr>
   </w:style>
-  <w:style w:type="character" w:customStyle="1" w:styleId="FooterChar">
-    <w:name w:val="Footer Char"/>
-    <w:basedOn w:val="DefaultParagraphFont"/>
-    <w:link w:val="Footer"/>
+  <w:style w:type="character" w:customStyle="1" w:styleId="PodnojeChar">
+    <w:name w:val="Podnožje Char"/>
+    <w:basedOn w:val="Zadanifontodlomka"/>
+    <w:link w:val="Podnoje"/>
     <w:uiPriority w:val="99"/>
     <w:rsid w:val="00195FB2"/>
     <w:rPr>
       <w:sz w:val="22"/>
       <w:szCs w:val="24"/>
       <w:lang w:bidi="en-US"/>
+    </w:rPr>
+  </w:style>
+  <w:style w:type="character" w:styleId="Tekstrezerviranogmjesta">
+    <w:name w:val="Placeholder Text"/>
+    <w:basedOn w:val="Zadanifontodlomka"/>
+    <w:uiPriority w:val="99"/>
+    <w:semiHidden/>
+    <w:rsid w:val="00C81576"/>
+    <w:rPr>
+      <w:color w:val="808080"/>
     </w:rPr>
   </w:style>
 </w:styles>

</xml_diff>